<commit_message>
Goal updates, requirements upload, definistions upload
</commit_message>
<xml_diff>
--- a/Temporary files/Goals.docx
+++ b/Temporary files/Goals.docx
@@ -53,25 +53,45 @@
         <w:rPr>
           <w:lang w:val="en-GB"/>
         </w:rPr>
-        <w:t>A</w:t>
-      </w:r>
-      <w:r>
-        <w:rPr>
-          <w:lang w:val="en-GB"/>
-        </w:rPr>
-        <w:t>llow individuals to become users after re</w:t>
-      </w:r>
-      <w:r>
-        <w:rPr>
-          <w:lang w:val="en-GB"/>
-        </w:rPr>
-        <w:t>g</w:t>
-      </w:r>
-      <w:r>
-        <w:rPr>
-          <w:lang w:val="en-GB"/>
-        </w:rPr>
-        <w:t>istration</w:t>
+        <w:t>Locate users’ position on demand and in real time.</w:t>
+      </w:r>
+    </w:p>
+    <w:p>
+      <w:pPr>
+        <w:pStyle w:val="Corpo"/>
+        <w:numPr>
+          <w:ilvl w:val="0"/>
+          <w:numId w:val="5"/>
+        </w:numPr>
+        <w:rPr>
+          <w:rFonts w:hint="eastAsia"/>
+          <w:lang w:val="en-GB"/>
+        </w:rPr>
+      </w:pPr>
+      <w:r>
+        <w:rPr>
+          <w:lang w:val="en-GB"/>
+        </w:rPr>
+        <w:t>Retrieve user’s health status on demand and track it in live.</w:t>
+      </w:r>
+    </w:p>
+    <w:p>
+      <w:pPr>
+        <w:pStyle w:val="Corpo"/>
+        <w:numPr>
+          <w:ilvl w:val="0"/>
+          <w:numId w:val="5"/>
+        </w:numPr>
+        <w:rPr>
+          <w:rFonts w:hint="eastAsia"/>
+          <w:lang w:val="en-GB"/>
+        </w:rPr>
+      </w:pPr>
+      <w:r>
+        <w:rPr>
+          <w:lang w:val="en-GB"/>
+        </w:rPr>
+        <w:t>Allow third parties registered to retrieve information about users in single mode and in group mode</w:t>
       </w:r>
     </w:p>
     <w:p>
@@ -90,69 +110,64 @@
         <w:rPr>
           <w:lang w:val="en-GB"/>
         </w:rPr>
-        <w:t xml:space="preserve">Allow users to fill in </w:t>
-      </w:r>
-      <w:r>
-        <w:rPr>
-          <w:lang w:val="en-GB"/>
-        </w:rPr>
-        <w:t>all the useful information for track</w:t>
-      </w:r>
-      <w:r>
-        <w:rPr>
-          <w:lang w:val="en-GB"/>
-        </w:rPr>
-        <w:t>ing</w:t>
-      </w:r>
-      <w:r>
-        <w:rPr>
-          <w:lang w:val="en-GB"/>
-        </w:rPr>
-        <w:t xml:space="preserve"> them</w:t>
-      </w:r>
-      <w:r>
-        <w:rPr>
-          <w:lang w:val="en-GB"/>
-        </w:rPr>
-        <w:t xml:space="preserve"> and agree to the </w:t>
-      </w:r>
-      <w:proofErr w:type="spellStart"/>
-      <w:r>
-        <w:rPr>
-          <w:lang w:val="en-GB"/>
-        </w:rPr>
-        <w:t>TrackMe’s</w:t>
-      </w:r>
-      <w:proofErr w:type="spellEnd"/>
-      <w:r>
-        <w:rPr>
-          <w:lang w:val="en-GB"/>
-        </w:rPr>
-        <w:t xml:space="preserve"> privacy policy</w:t>
-      </w:r>
-      <w:r>
-        <w:rPr>
-          <w:lang w:val="en-GB"/>
-        </w:rPr>
-        <w:t xml:space="preserve"> </w:t>
-      </w:r>
-      <w:r>
-        <w:rPr>
-          <w:lang w:val="en-GB"/>
-        </w:rPr>
-        <w:t>during</w:t>
-      </w:r>
-      <w:r>
-        <w:rPr>
-          <w:lang w:val="en-GB"/>
-        </w:rPr>
-        <w:t xml:space="preserve"> registration process</w:t>
-      </w:r>
-      <w:r>
-        <w:rPr>
-          <w:lang w:val="en-GB"/>
-        </w:rPr>
-        <w:t>.</w:t>
+        <w:t>On single mode</w:t>
+      </w:r>
+      <w:r>
+        <w:rPr>
+          <w:lang w:val="en-GB"/>
+        </w:rPr>
+        <w:t>,</w:t>
+      </w:r>
+      <w:r>
+        <w:rPr>
+          <w:lang w:val="en-GB"/>
+        </w:rPr>
+        <w:t xml:space="preserve"> third parties </w:t>
+      </w:r>
+      <w:proofErr w:type="gramStart"/>
+      <w:r>
+        <w:rPr>
+          <w:lang w:val="en-GB"/>
+        </w:rPr>
+        <w:t>are able to</w:t>
+      </w:r>
+      <w:proofErr w:type="gramEnd"/>
+      <w:r>
+        <w:rPr>
+          <w:lang w:val="en-GB"/>
+        </w:rPr>
+        <w:t xml:space="preserve"> receive data from a specific user</w:t>
+      </w:r>
+    </w:p>
+    <w:p>
+      <w:pPr>
+        <w:pStyle w:val="Corpo"/>
+        <w:numPr>
+          <w:ilvl w:val="2"/>
+          <w:numId w:val="5"/>
+        </w:numPr>
+        <w:rPr>
+          <w:rFonts w:hint="eastAsia"/>
+          <w:lang w:val="en-GB"/>
+        </w:rPr>
+      </w:pPr>
+      <w:r>
+        <w:rPr>
+          <w:lang w:val="en-GB"/>
+        </w:rPr>
+        <w:t>Single mode requests should be accepted or rejected by the user for his</w:t>
+      </w:r>
+      <w:r>
+        <w:rPr>
+          <w:lang w:val="en-GB"/>
+        </w:rPr>
+        <w:t>/her</w:t>
+      </w:r>
+      <w:r>
+        <w:rPr>
+          <w:lang w:val="en-GB"/>
+        </w:rPr>
+        <w:t xml:space="preserve"> personal reason.</w:t>
       </w:r>
     </w:p>
     <w:p>
@@ -171,39 +186,83 @@
         <w:rPr>
           <w:lang w:val="en-GB"/>
         </w:rPr>
-        <w:t>Check if</w:t>
-      </w:r>
-      <w:r>
-        <w:rPr>
-          <w:lang w:val="en-GB"/>
-        </w:rPr>
-        <w:t xml:space="preserve"> registered</w:t>
-      </w:r>
-      <w:r>
-        <w:rPr>
-          <w:lang w:val="en-GB"/>
-        </w:rPr>
-        <w:t xml:space="preserve"> user</w:t>
-      </w:r>
-      <w:r>
-        <w:rPr>
-          <w:lang w:val="en-GB"/>
-        </w:rPr>
-        <w:t xml:space="preserve"> </w:t>
+        <w:t>On group mode, third parties can receive data from multiple users having common specific attributes.</w:t>
+      </w:r>
+    </w:p>
+    <w:p>
+      <w:pPr>
+        <w:pStyle w:val="Corpo"/>
+        <w:numPr>
+          <w:ilvl w:val="2"/>
+          <w:numId w:val="5"/>
+        </w:numPr>
+        <w:rPr>
+          <w:rFonts w:hint="eastAsia"/>
+          <w:lang w:val="en-GB"/>
+        </w:rPr>
+      </w:pPr>
+      <w:r>
+        <w:rPr>
+          <w:lang w:val="en-GB"/>
+        </w:rPr>
+        <w:t xml:space="preserve">Group mode requests can be accepted or rejected by the system </w:t>
       </w:r>
       <w:proofErr w:type="gramStart"/>
       <w:r>
         <w:rPr>
           <w:lang w:val="en-GB"/>
         </w:rPr>
-        <w:t>is able to</w:t>
+        <w:t>in order to</w:t>
       </w:r>
       <w:proofErr w:type="gramEnd"/>
       <w:r>
         <w:rPr>
           <w:lang w:val="en-GB"/>
         </w:rPr>
-        <w:t xml:space="preserve"> send data to the service (i.e. has the right hardware to perform it).</w:t>
+        <w:t xml:space="preserve"> protect individual’s privacy</w:t>
+      </w:r>
+      <w:r>
+        <w:rPr>
+          <w:lang w:val="en-GB"/>
+        </w:rPr>
+        <w:t xml:space="preserve">, </w:t>
+      </w:r>
+      <w:r>
+        <w:rPr>
+          <w:lang w:val="en-GB"/>
+        </w:rPr>
+        <w:t xml:space="preserve">for this purpose group request under 1000 </w:t>
+      </w:r>
+      <w:r>
+        <w:rPr>
+          <w:lang w:val="en-GB"/>
+        </w:rPr>
+        <w:t>users involved are rejected</w:t>
+      </w:r>
+      <w:r>
+        <w:rPr>
+          <w:lang w:val="en-GB"/>
+        </w:rPr>
+        <w:t>.</w:t>
+      </w:r>
+    </w:p>
+    <w:p>
+      <w:pPr>
+        <w:pStyle w:val="Corpo"/>
+        <w:numPr>
+          <w:ilvl w:val="2"/>
+          <w:numId w:val="5"/>
+        </w:numPr>
+        <w:rPr>
+          <w:rFonts w:hint="eastAsia"/>
+          <w:lang w:val="en-GB"/>
+        </w:rPr>
+      </w:pPr>
+      <w:r>
+        <w:rPr>
+          <w:lang w:val="en-GB"/>
+        </w:rPr>
+        <w:t>Allow third parties to become subscriber and receive continuous update on selected group.</w:t>
       </w:r>
     </w:p>
     <w:p>
@@ -222,43 +281,7 @@
         <w:rPr>
           <w:lang w:val="en-GB"/>
         </w:rPr>
-        <w:t>A</w:t>
-      </w:r>
-      <w:r>
-        <w:rPr>
-          <w:lang w:val="en-GB"/>
-        </w:rPr>
-        <w:t xml:space="preserve">llow </w:t>
-      </w:r>
-      <w:r>
-        <w:rPr>
-          <w:lang w:val="en-GB"/>
-        </w:rPr>
-        <w:t>the registration to the service from third party societies intended to retrieve users’ data</w:t>
-      </w:r>
-      <w:r>
-        <w:rPr>
-          <w:lang w:val="en-GB"/>
-        </w:rPr>
-        <w:t xml:space="preserve"> becoming </w:t>
-      </w:r>
-      <w:r>
-        <w:rPr>
-          <w:lang w:val="en-GB"/>
-        </w:rPr>
-        <w:t>subscribers</w:t>
-      </w:r>
-      <w:r>
-        <w:rPr>
-          <w:lang w:val="en-GB"/>
-        </w:rPr>
-        <w:t xml:space="preserve"> of Data4Help</w:t>
-      </w:r>
-      <w:r>
-        <w:rPr>
-          <w:lang w:val="en-GB"/>
-        </w:rPr>
-        <w:t>.</w:t>
+        <w:t>Allow third parties to retrieve historical data and statistics of specific individual (upon user agreement) or from group (upon system agreement).</w:t>
       </w:r>
     </w:p>
     <w:p>
@@ -277,401 +300,6 @@
         <w:rPr>
           <w:lang w:val="en-GB"/>
         </w:rPr>
-        <w:t>Locate users’ position on demand and in real time.</w:t>
-      </w:r>
-    </w:p>
-    <w:p>
-      <w:pPr>
-        <w:pStyle w:val="Corpo"/>
-        <w:numPr>
-          <w:ilvl w:val="0"/>
-          <w:numId w:val="5"/>
-        </w:numPr>
-        <w:rPr>
-          <w:rFonts w:hint="eastAsia"/>
-          <w:lang w:val="en-GB"/>
-        </w:rPr>
-      </w:pPr>
-      <w:r>
-        <w:rPr>
-          <w:lang w:val="en-GB"/>
-        </w:rPr>
-        <w:t>Retrieve user’s health status on demand and track it in live.</w:t>
-      </w:r>
-    </w:p>
-    <w:p>
-      <w:pPr>
-        <w:pStyle w:val="Corpo"/>
-        <w:numPr>
-          <w:ilvl w:val="0"/>
-          <w:numId w:val="5"/>
-        </w:numPr>
-        <w:rPr>
-          <w:rFonts w:hint="eastAsia"/>
-          <w:lang w:val="en-GB"/>
-        </w:rPr>
-      </w:pPr>
-      <w:r>
-        <w:rPr>
-          <w:lang w:val="en-GB"/>
-        </w:rPr>
-        <w:t>Classify users in categories according to information inserted in registration phase</w:t>
-      </w:r>
-      <w:r>
-        <w:rPr>
-          <w:lang w:val="en-GB"/>
-        </w:rPr>
-        <w:t xml:space="preserve"> assigning specific attributes (</w:t>
-      </w:r>
-      <w:proofErr w:type="spellStart"/>
-      <w:r>
-        <w:rPr>
-          <w:lang w:val="en-GB"/>
-        </w:rPr>
-        <w:t>i.e</w:t>
-      </w:r>
-      <w:proofErr w:type="spellEnd"/>
-      <w:r>
-        <w:rPr>
-          <w:lang w:val="en-GB"/>
-        </w:rPr>
-        <w:t xml:space="preserve"> age, city, job</w:t>
-      </w:r>
-      <w:proofErr w:type="gramStart"/>
-      <w:r>
-        <w:rPr>
-          <w:lang w:val="en-GB"/>
-        </w:rPr>
-        <w:t xml:space="preserve">) </w:t>
-      </w:r>
-      <w:r>
-        <w:rPr>
-          <w:lang w:val="en-GB"/>
-        </w:rPr>
-        <w:t>.</w:t>
-      </w:r>
-      <w:proofErr w:type="gramEnd"/>
-    </w:p>
-    <w:p>
-      <w:pPr>
-        <w:pStyle w:val="Corpo"/>
-        <w:numPr>
-          <w:ilvl w:val="0"/>
-          <w:numId w:val="5"/>
-        </w:numPr>
-        <w:rPr>
-          <w:rFonts w:hint="eastAsia"/>
-          <w:lang w:val="en-GB"/>
-        </w:rPr>
-      </w:pPr>
-      <w:r>
-        <w:rPr>
-          <w:lang w:val="en-GB"/>
-        </w:rPr>
-        <w:t>Allow third parties registered to retrieve information about users in single mode and in group mode</w:t>
-      </w:r>
-    </w:p>
-    <w:p>
-      <w:pPr>
-        <w:pStyle w:val="Corpo"/>
-        <w:numPr>
-          <w:ilvl w:val="1"/>
-          <w:numId w:val="5"/>
-        </w:numPr>
-        <w:rPr>
-          <w:rFonts w:hint="eastAsia"/>
-          <w:lang w:val="en-GB"/>
-        </w:rPr>
-      </w:pPr>
-      <w:r>
-        <w:rPr>
-          <w:lang w:val="en-GB"/>
-        </w:rPr>
-        <w:t>On single mode</w:t>
-      </w:r>
-      <w:r>
-        <w:rPr>
-          <w:lang w:val="en-GB"/>
-        </w:rPr>
-        <w:t>,</w:t>
-      </w:r>
-      <w:r>
-        <w:rPr>
-          <w:lang w:val="en-GB"/>
-        </w:rPr>
-        <w:t xml:space="preserve"> third parties </w:t>
-      </w:r>
-      <w:proofErr w:type="gramStart"/>
-      <w:r>
-        <w:rPr>
-          <w:lang w:val="en-GB"/>
-        </w:rPr>
-        <w:t>are able to</w:t>
-      </w:r>
-      <w:proofErr w:type="gramEnd"/>
-      <w:r>
-        <w:rPr>
-          <w:lang w:val="en-GB"/>
-        </w:rPr>
-        <w:t xml:space="preserve"> receive data from a specific user</w:t>
-      </w:r>
-    </w:p>
-    <w:p>
-      <w:pPr>
-        <w:pStyle w:val="Corpo"/>
-        <w:numPr>
-          <w:ilvl w:val="2"/>
-          <w:numId w:val="5"/>
-        </w:numPr>
-        <w:rPr>
-          <w:rFonts w:hint="eastAsia"/>
-          <w:lang w:val="en-GB"/>
-        </w:rPr>
-      </w:pPr>
-      <w:r>
-        <w:rPr>
-          <w:lang w:val="en-GB"/>
-        </w:rPr>
-        <w:t xml:space="preserve">Single mode requests </w:t>
-      </w:r>
-      <w:proofErr w:type="gramStart"/>
-      <w:r>
-        <w:rPr>
-          <w:lang w:val="en-GB"/>
-        </w:rPr>
-        <w:t>have to</w:t>
-      </w:r>
-      <w:proofErr w:type="gramEnd"/>
-      <w:r>
-        <w:rPr>
-          <w:lang w:val="en-GB"/>
-        </w:rPr>
-        <w:t xml:space="preserve"> be viewed by user </w:t>
-      </w:r>
-      <w:r>
-        <w:rPr>
-          <w:lang w:val="en-GB"/>
-        </w:rPr>
-        <w:t>concerned</w:t>
-      </w:r>
-      <w:r>
-        <w:rPr>
-          <w:lang w:val="en-GB"/>
-        </w:rPr>
-        <w:t>.</w:t>
-      </w:r>
-    </w:p>
-    <w:p>
-      <w:pPr>
-        <w:pStyle w:val="Corpo"/>
-        <w:numPr>
-          <w:ilvl w:val="2"/>
-          <w:numId w:val="5"/>
-        </w:numPr>
-        <w:rPr>
-          <w:rFonts w:hint="eastAsia"/>
-          <w:lang w:val="en-GB"/>
-        </w:rPr>
-      </w:pPr>
-      <w:r>
-        <w:rPr>
-          <w:lang w:val="en-GB"/>
-        </w:rPr>
-        <w:t>Single mode requests should be accepted or rejected by the user for his</w:t>
-      </w:r>
-      <w:r>
-        <w:rPr>
-          <w:lang w:val="en-GB"/>
-        </w:rPr>
-        <w:t>/her</w:t>
-      </w:r>
-      <w:r>
-        <w:rPr>
-          <w:lang w:val="en-GB"/>
-        </w:rPr>
-        <w:t xml:space="preserve"> personal reason.</w:t>
-      </w:r>
-    </w:p>
-    <w:p>
-      <w:pPr>
-        <w:pStyle w:val="Corpo"/>
-        <w:numPr>
-          <w:ilvl w:val="2"/>
-          <w:numId w:val="5"/>
-        </w:numPr>
-        <w:rPr>
-          <w:rFonts w:hint="eastAsia"/>
-          <w:lang w:val="en-GB"/>
-        </w:rPr>
-      </w:pPr>
-      <w:r>
-        <w:rPr>
-          <w:lang w:val="en-GB"/>
-        </w:rPr>
-        <w:t>Deny third parties to retrieve data from users who don’t accept the single</w:t>
-      </w:r>
-      <w:r>
-        <w:rPr>
-          <w:lang w:val="en-GB"/>
-        </w:rPr>
-        <w:t>-</w:t>
-      </w:r>
-      <w:r>
-        <w:rPr>
-          <w:lang w:val="en-GB"/>
-        </w:rPr>
-        <w:t xml:space="preserve">track request. </w:t>
-      </w:r>
-    </w:p>
-    <w:p>
-      <w:pPr>
-        <w:pStyle w:val="Corpo"/>
-        <w:numPr>
-          <w:ilvl w:val="1"/>
-          <w:numId w:val="5"/>
-        </w:numPr>
-        <w:rPr>
-          <w:rFonts w:hint="eastAsia"/>
-          <w:lang w:val="en-GB"/>
-        </w:rPr>
-      </w:pPr>
-      <w:r>
-        <w:rPr>
-          <w:lang w:val="en-GB"/>
-        </w:rPr>
-        <w:t>On group mode, third parties can receive data from multiple users having common specific attributes.</w:t>
-      </w:r>
-    </w:p>
-    <w:p>
-      <w:pPr>
-        <w:pStyle w:val="Corpo"/>
-        <w:numPr>
-          <w:ilvl w:val="2"/>
-          <w:numId w:val="5"/>
-        </w:numPr>
-        <w:rPr>
-          <w:rFonts w:hint="eastAsia"/>
-          <w:lang w:val="en-GB"/>
-        </w:rPr>
-      </w:pPr>
-      <w:r>
-        <w:rPr>
-          <w:lang w:val="en-GB"/>
-        </w:rPr>
-        <w:t>Allow third party societies to specify which attributes are interested in</w:t>
-      </w:r>
-    </w:p>
-    <w:p>
-      <w:pPr>
-        <w:pStyle w:val="Corpo"/>
-        <w:numPr>
-          <w:ilvl w:val="2"/>
-          <w:numId w:val="5"/>
-        </w:numPr>
-        <w:rPr>
-          <w:rFonts w:hint="eastAsia"/>
-          <w:lang w:val="en-GB"/>
-        </w:rPr>
-      </w:pPr>
-      <w:r>
-        <w:rPr>
-          <w:lang w:val="en-GB"/>
-        </w:rPr>
-        <w:t xml:space="preserve">Group mode requests can be accepted or rejected by the system </w:t>
-      </w:r>
-      <w:proofErr w:type="gramStart"/>
-      <w:r>
-        <w:rPr>
-          <w:lang w:val="en-GB"/>
-        </w:rPr>
-        <w:t>in order to</w:t>
-      </w:r>
-      <w:proofErr w:type="gramEnd"/>
-      <w:r>
-        <w:rPr>
-          <w:lang w:val="en-GB"/>
-        </w:rPr>
-        <w:t xml:space="preserve"> protect individual’s privacy</w:t>
-      </w:r>
-      <w:r>
-        <w:rPr>
-          <w:lang w:val="en-GB"/>
-        </w:rPr>
-        <w:t xml:space="preserve">, </w:t>
-      </w:r>
-      <w:r>
-        <w:rPr>
-          <w:lang w:val="en-GB"/>
-        </w:rPr>
-        <w:t xml:space="preserve">for this purpose group request under 1000 </w:t>
-      </w:r>
-      <w:r>
-        <w:rPr>
-          <w:lang w:val="en-GB"/>
-        </w:rPr>
-        <w:t>users involved are rejected</w:t>
-      </w:r>
-      <w:r>
-        <w:rPr>
-          <w:lang w:val="en-GB"/>
-        </w:rPr>
-        <w:t>.</w:t>
-      </w:r>
-    </w:p>
-    <w:p>
-      <w:pPr>
-        <w:pStyle w:val="Corpo"/>
-        <w:numPr>
-          <w:ilvl w:val="2"/>
-          <w:numId w:val="5"/>
-        </w:numPr>
-        <w:rPr>
-          <w:rFonts w:hint="eastAsia"/>
-          <w:lang w:val="en-GB"/>
-        </w:rPr>
-      </w:pPr>
-      <w:r>
-        <w:rPr>
-          <w:lang w:val="en-GB"/>
-        </w:rPr>
-        <w:t>Certificate data anonymity sent to third parties.</w:t>
-      </w:r>
-    </w:p>
-    <w:p>
-      <w:pPr>
-        <w:pStyle w:val="Corpo"/>
-        <w:numPr>
-          <w:ilvl w:val="0"/>
-          <w:numId w:val="5"/>
-        </w:numPr>
-        <w:rPr>
-          <w:rFonts w:hint="eastAsia"/>
-          <w:lang w:val="en-GB"/>
-        </w:rPr>
-      </w:pPr>
-      <w:r>
-        <w:rPr>
-          <w:lang w:val="en-GB"/>
-        </w:rPr>
-        <w:t>Allow third parties to retrieve historical data and statistics of specific individual (upon user agreement) or from group (upon system agreement).</w:t>
-      </w:r>
-    </w:p>
-    <w:p>
-      <w:pPr>
-        <w:pStyle w:val="Corpo"/>
-        <w:numPr>
-          <w:ilvl w:val="0"/>
-          <w:numId w:val="5"/>
-        </w:numPr>
-        <w:rPr>
-          <w:rFonts w:hint="eastAsia"/>
-          <w:lang w:val="en-GB"/>
-        </w:rPr>
-      </w:pPr>
-      <w:r>
-        <w:rPr>
-          <w:lang w:val="en-GB"/>
-        </w:rPr>
         <w:t>Allow single users to retrieve their own data.</w:t>
       </w:r>
     </w:p>
@@ -722,14 +350,45 @@
           <w:numId w:val="8"/>
         </w:numPr>
         <w:rPr>
-          <w:lang w:val="en-GB"/>
-        </w:rPr>
-      </w:pPr>
-      <w:r>
-        <w:rPr>
-          <w:lang w:val="en-GB"/>
-        </w:rPr>
-        <w:t>Allow this software to access to Data4Help service.</w:t>
+          <w:rFonts w:hint="eastAsia"/>
+          <w:lang w:val="en-GB"/>
+        </w:rPr>
+      </w:pPr>
+      <w:r>
+        <w:rPr>
+          <w:lang w:val="en-GB"/>
+        </w:rPr>
+        <w:t xml:space="preserve">Monitor in real time </w:t>
+      </w:r>
+      <w:r>
+        <w:rPr>
+          <w:lang w:val="en-GB"/>
+        </w:rPr>
+        <w:t>users</w:t>
+      </w:r>
+      <w:r>
+        <w:rPr>
+          <w:lang w:val="en-GB"/>
+        </w:rPr>
+        <w:t>’ health status</w:t>
+      </w:r>
+      <w:r>
+        <w:rPr>
+          <w:lang w:val="en-GB"/>
+        </w:rPr>
+        <w:t xml:space="preserve"> with more attention to</w:t>
+      </w:r>
+      <w:r>
+        <w:rPr>
+          <w:lang w:val="en-GB"/>
+        </w:rPr>
+        <w:t xml:space="preserve"> critical</w:t>
+      </w:r>
+      <w:r>
+        <w:rPr>
+          <w:lang w:val="en-GB"/>
+        </w:rPr>
+        <w:t xml:space="preserve"> parameters </w:t>
       </w:r>
     </w:p>
     <w:p>
@@ -748,25 +407,45 @@
         <w:rPr>
           <w:lang w:val="en-GB"/>
         </w:rPr>
-        <w:t>Allow third parties</w:t>
-      </w:r>
-      <w:r>
-        <w:rPr>
-          <w:lang w:val="en-GB"/>
-        </w:rPr>
-        <w:t xml:space="preserve"> seriously</w:t>
-      </w:r>
-      <w:r>
-        <w:rPr>
-          <w:lang w:val="en-GB"/>
-        </w:rPr>
-        <w:t xml:space="preserve"> interested in health status of people to become subscribers</w:t>
-      </w:r>
-      <w:r>
-        <w:rPr>
-          <w:lang w:val="en-GB"/>
-        </w:rPr>
-        <w:t xml:space="preserve"> of this service.</w:t>
+        <w:t>Allow</w:t>
+      </w:r>
+      <w:r>
+        <w:rPr>
+          <w:lang w:val="en-GB"/>
+        </w:rPr>
+        <w:t xml:space="preserve"> only</w:t>
+      </w:r>
+      <w:r>
+        <w:rPr>
+          <w:lang w:val="en-GB"/>
+        </w:rPr>
+        <w:t xml:space="preserve"> health-interested third parties t</w:t>
+      </w:r>
+      <w:r>
+        <w:rPr>
+          <w:lang w:val="en-GB"/>
+        </w:rPr>
+        <w:t>he</w:t>
+      </w:r>
+      <w:r>
+        <w:rPr>
+          <w:lang w:val="en-GB"/>
+        </w:rPr>
+        <w:t xml:space="preserve"> access to data detected by </w:t>
+      </w:r>
+      <w:proofErr w:type="spellStart"/>
+      <w:r>
+        <w:rPr>
+          <w:lang w:val="en-GB"/>
+        </w:rPr>
+        <w:t>AutomatedSOS</w:t>
+      </w:r>
+      <w:proofErr w:type="spellEnd"/>
+      <w:r>
+        <w:rPr>
+          <w:lang w:val="en-GB"/>
+        </w:rPr>
+        <w:t>.</w:t>
       </w:r>
     </w:p>
     <w:p>
@@ -785,334 +464,6 @@
         <w:rPr>
           <w:lang w:val="en-GB"/>
         </w:rPr>
-        <w:t xml:space="preserve">Allow Data4Help users to sign up </w:t>
-      </w:r>
-      <w:r>
-        <w:rPr>
-          <w:lang w:val="en-GB"/>
-        </w:rPr>
-        <w:t xml:space="preserve">in </w:t>
-      </w:r>
-      <w:proofErr w:type="spellStart"/>
-      <w:r>
-        <w:rPr>
-          <w:lang w:val="en-GB"/>
-        </w:rPr>
-        <w:t>AutomatedSOS</w:t>
-      </w:r>
-      <w:proofErr w:type="spellEnd"/>
-      <w:r>
-        <w:rPr>
-          <w:lang w:val="en-GB"/>
-        </w:rPr>
-        <w:t xml:space="preserve"> service.</w:t>
-      </w:r>
-    </w:p>
-    <w:p>
-      <w:pPr>
-        <w:pStyle w:val="Corpo"/>
-        <w:numPr>
-          <w:ilvl w:val="3"/>
-          <w:numId w:val="8"/>
-        </w:numPr>
-        <w:rPr>
-          <w:lang w:val="en-GB"/>
-        </w:rPr>
-      </w:pPr>
-      <w:r>
-        <w:rPr>
-          <w:lang w:val="en-GB"/>
-        </w:rPr>
-        <w:t xml:space="preserve">New </w:t>
-      </w:r>
-      <w:proofErr w:type="spellStart"/>
-      <w:r>
-        <w:rPr>
-          <w:lang w:val="en-GB"/>
-        </w:rPr>
-        <w:t>AutomatedSOS</w:t>
-      </w:r>
-      <w:r>
-        <w:rPr>
-          <w:lang w:val="en-GB"/>
-        </w:rPr>
-        <w:t>’s</w:t>
-      </w:r>
-      <w:proofErr w:type="spellEnd"/>
-      <w:r>
-        <w:rPr>
-          <w:lang w:val="en-GB"/>
-        </w:rPr>
-        <w:t xml:space="preserve"> users </w:t>
-      </w:r>
-      <w:proofErr w:type="gramStart"/>
-      <w:r>
-        <w:rPr>
-          <w:lang w:val="en-GB"/>
-        </w:rPr>
-        <w:t>have to</w:t>
-      </w:r>
-      <w:proofErr w:type="gramEnd"/>
-      <w:r>
-        <w:rPr>
-          <w:lang w:val="en-GB"/>
-        </w:rPr>
-        <w:t xml:space="preserve"> agree to </w:t>
-      </w:r>
-      <w:proofErr w:type="spellStart"/>
-      <w:r>
-        <w:rPr>
-          <w:lang w:val="en-GB"/>
-        </w:rPr>
-        <w:t>TrackMe’s</w:t>
-      </w:r>
-      <w:proofErr w:type="spellEnd"/>
-      <w:r>
-        <w:rPr>
-          <w:lang w:val="en-GB"/>
-        </w:rPr>
-        <w:t xml:space="preserve"> privacy policy</w:t>
-      </w:r>
-      <w:r>
-        <w:rPr>
-          <w:lang w:val="en-GB"/>
-        </w:rPr>
-        <w:t xml:space="preserve"> and </w:t>
-      </w:r>
-      <w:r>
-        <w:rPr>
-          <w:lang w:val="en-GB"/>
-        </w:rPr>
-        <w:t>be tracked by</w:t>
-      </w:r>
-      <w:r>
-        <w:rPr>
-          <w:lang w:val="en-GB"/>
-        </w:rPr>
-        <w:t xml:space="preserve"> Data4Help service</w:t>
-      </w:r>
-      <w:r>
-        <w:rPr>
-          <w:lang w:val="en-GB"/>
-        </w:rPr>
-        <w:t>.</w:t>
-      </w:r>
-    </w:p>
-    <w:p>
-      <w:pPr>
-        <w:pStyle w:val="Corpo"/>
-        <w:numPr>
-          <w:ilvl w:val="3"/>
-          <w:numId w:val="8"/>
-        </w:numPr>
-        <w:rPr>
-          <w:rFonts w:hint="eastAsia"/>
-          <w:lang w:val="en-GB"/>
-        </w:rPr>
-      </w:pPr>
-      <w:r>
-        <w:rPr>
-          <w:lang w:val="en-GB"/>
-        </w:rPr>
-        <w:t xml:space="preserve">Users, in registration phase, </w:t>
-      </w:r>
-      <w:proofErr w:type="gramStart"/>
-      <w:r>
-        <w:rPr>
-          <w:lang w:val="en-GB"/>
-        </w:rPr>
-        <w:t>have to</w:t>
-      </w:r>
-      <w:proofErr w:type="gramEnd"/>
-      <w:r>
-        <w:rPr>
-          <w:lang w:val="en-GB"/>
-        </w:rPr>
-        <w:t xml:space="preserve"> select some</w:t>
-      </w:r>
-      <w:r>
-        <w:rPr>
-          <w:lang w:val="en-GB"/>
-        </w:rPr>
-        <w:t xml:space="preserve"> </w:t>
-      </w:r>
-      <w:r>
-        <w:rPr>
-          <w:lang w:val="en-GB"/>
-        </w:rPr>
-        <w:t>parameters which are most important to retrieve as soon as possible</w:t>
-      </w:r>
-      <w:r>
-        <w:rPr>
-          <w:lang w:val="en-GB"/>
-        </w:rPr>
-        <w:t>,</w:t>
-      </w:r>
-      <w:r>
-        <w:rPr>
-          <w:lang w:val="en-GB"/>
-        </w:rPr>
-        <w:t xml:space="preserve"> to improve the performance of the service</w:t>
-      </w:r>
-      <w:r>
-        <w:rPr>
-          <w:lang w:val="en-GB"/>
-        </w:rPr>
-        <w:t xml:space="preserve">. </w:t>
-      </w:r>
-      <w:r>
-        <w:rPr>
-          <w:lang w:val="en-GB"/>
-        </w:rPr>
-        <w:t>(</w:t>
-      </w:r>
-      <w:proofErr w:type="spellStart"/>
-      <w:r>
-        <w:rPr>
-          <w:lang w:val="en-GB"/>
-        </w:rPr>
-        <w:t>i.e</w:t>
-      </w:r>
-      <w:proofErr w:type="spellEnd"/>
-      <w:r>
-        <w:rPr>
-          <w:lang w:val="en-GB"/>
-        </w:rPr>
-        <w:t xml:space="preserve"> cardiac problem, </w:t>
-      </w:r>
-      <w:r>
-        <w:rPr>
-          <w:lang w:val="en-GB"/>
-        </w:rPr>
-        <w:t>blood pressure prob</w:t>
-      </w:r>
-      <w:r>
-        <w:rPr>
-          <w:lang w:val="en-GB"/>
-        </w:rPr>
-        <w:t>lem).</w:t>
-      </w:r>
-    </w:p>
-    <w:p>
-      <w:pPr>
-        <w:pStyle w:val="Corpo"/>
-        <w:numPr>
-          <w:ilvl w:val="0"/>
-          <w:numId w:val="8"/>
-        </w:numPr>
-        <w:rPr>
-          <w:lang w:val="en-GB"/>
-        </w:rPr>
-      </w:pPr>
-      <w:r>
-        <w:rPr>
-          <w:lang w:val="en-GB"/>
-        </w:rPr>
-        <w:t xml:space="preserve">Monitor in real time </w:t>
-      </w:r>
-      <w:r>
-        <w:rPr>
-          <w:lang w:val="en-GB"/>
-        </w:rPr>
-        <w:t>users</w:t>
-      </w:r>
-      <w:r>
-        <w:rPr>
-          <w:lang w:val="en-GB"/>
-        </w:rPr>
-        <w:t>’ health status</w:t>
-      </w:r>
-      <w:r>
-        <w:rPr>
-          <w:lang w:val="en-GB"/>
-        </w:rPr>
-        <w:t xml:space="preserve"> with more attention to</w:t>
-      </w:r>
-      <w:r>
-        <w:rPr>
-          <w:lang w:val="en-GB"/>
-        </w:rPr>
-        <w:t xml:space="preserve"> critical</w:t>
-      </w:r>
-      <w:r>
-        <w:rPr>
-          <w:lang w:val="en-GB"/>
-        </w:rPr>
-        <w:t xml:space="preserve"> parameters </w:t>
-      </w:r>
-    </w:p>
-    <w:p>
-      <w:pPr>
-        <w:pStyle w:val="Corpo"/>
-        <w:numPr>
-          <w:ilvl w:val="0"/>
-          <w:numId w:val="8"/>
-        </w:numPr>
-        <w:rPr>
-          <w:lang w:val="en-GB"/>
-        </w:rPr>
-      </w:pPr>
-      <w:r>
-        <w:rPr>
-          <w:lang w:val="en-GB"/>
-        </w:rPr>
-        <w:t>Allow</w:t>
-      </w:r>
-      <w:r>
-        <w:rPr>
-          <w:lang w:val="en-GB"/>
-        </w:rPr>
-        <w:t xml:space="preserve"> only</w:t>
-      </w:r>
-      <w:r>
-        <w:rPr>
-          <w:lang w:val="en-GB"/>
-        </w:rPr>
-        <w:t xml:space="preserve"> health-interested third parties t</w:t>
-      </w:r>
-      <w:r>
-        <w:rPr>
-          <w:lang w:val="en-GB"/>
-        </w:rPr>
-        <w:t>he</w:t>
-      </w:r>
-      <w:r>
-        <w:rPr>
-          <w:lang w:val="en-GB"/>
-        </w:rPr>
-        <w:t xml:space="preserve"> access to data detected by </w:t>
-      </w:r>
-      <w:proofErr w:type="spellStart"/>
-      <w:r>
-        <w:rPr>
-          <w:lang w:val="en-GB"/>
-        </w:rPr>
-        <w:t>AutomatedSOS</w:t>
-      </w:r>
-      <w:proofErr w:type="spellEnd"/>
-      <w:r>
-        <w:rPr>
-          <w:lang w:val="en-GB"/>
-        </w:rPr>
-        <w:t>.</w:t>
-      </w:r>
-    </w:p>
-    <w:p>
-      <w:pPr>
-        <w:pStyle w:val="Corpo"/>
-        <w:numPr>
-          <w:ilvl w:val="0"/>
-          <w:numId w:val="8"/>
-        </w:numPr>
-        <w:rPr>
-          <w:rFonts w:hint="eastAsia"/>
-          <w:lang w:val="en-GB"/>
-        </w:rPr>
-      </w:pPr>
-      <w:r>
-        <w:rPr>
-          <w:lang w:val="en-GB"/>
-        </w:rPr>
         <w:t xml:space="preserve">Provides to send an ambulance if </w:t>
       </w:r>
       <w:r>
@@ -1140,6 +491,7 @@
           <w:numId w:val="7"/>
         </w:numPr>
         <w:rPr>
+          <w:rFonts w:hint="eastAsia"/>
           <w:lang w:val="en-GB"/>
         </w:rPr>
       </w:pPr>
@@ -1158,14 +510,52 @@
           <w:numId w:val="9"/>
         </w:numPr>
         <w:rPr>
-          <w:lang w:val="en-GB"/>
-        </w:rPr>
-      </w:pPr>
-      <w:r>
-        <w:rPr>
-          <w:lang w:val="en-GB"/>
-        </w:rPr>
-        <w:t>Allow this software to access to Data4Help service.</w:t>
+          <w:rFonts w:hint="eastAsia"/>
+          <w:lang w:val="en-GB"/>
+        </w:rPr>
+      </w:pPr>
+      <w:r>
+        <w:rPr>
+          <w:lang w:val="en-GB"/>
+        </w:rPr>
+        <w:t xml:space="preserve">Allow races organizer to </w:t>
+      </w:r>
+      <w:r>
+        <w:rPr>
+          <w:lang w:val="en-GB"/>
+        </w:rPr>
+        <w:t>promote into the system a new race and specify all the useful information about the race</w:t>
+      </w:r>
+    </w:p>
+    <w:p>
+      <w:pPr>
+        <w:pStyle w:val="Corpo"/>
+        <w:numPr>
+          <w:ilvl w:val="1"/>
+          <w:numId w:val="9"/>
+        </w:numPr>
+        <w:rPr>
+          <w:rFonts w:hint="eastAsia"/>
+          <w:lang w:val="en-GB"/>
+        </w:rPr>
+      </w:pPr>
+      <w:r>
+        <w:rPr>
+          <w:lang w:val="en-GB"/>
+        </w:rPr>
+        <w:t>Allow organizers to insert the p</w:t>
+      </w:r>
+      <w:r>
+        <w:rPr>
+          <w:lang w:val="en-GB"/>
+        </w:rPr>
+        <w:t>ath of the race</w:t>
+      </w:r>
+      <w:r>
+        <w:rPr>
+          <w:lang w:val="en-GB"/>
+        </w:rPr>
+        <w:t>.</w:t>
       </w:r>
     </w:p>
     <w:p>
@@ -1176,20 +566,15 @@
           <w:numId w:val="9"/>
         </w:numPr>
         <w:rPr>
-          <w:lang w:val="en-GB"/>
-        </w:rPr>
-      </w:pPr>
-      <w:r>
-        <w:rPr>
-          <w:lang w:val="en-GB"/>
-        </w:rPr>
-        <w:t>Deny third parties</w:t>
-      </w:r>
-      <w:r>
-        <w:rPr>
-          <w:lang w:val="en-GB"/>
-        </w:rPr>
-        <w:t xml:space="preserve"> the access to Track4Run service.</w:t>
+          <w:rFonts w:hint="eastAsia"/>
+          <w:lang w:val="en-GB"/>
+        </w:rPr>
+      </w:pPr>
+      <w:r>
+        <w:rPr>
+          <w:lang w:val="en-GB"/>
+        </w:rPr>
+        <w:t>Allow users the enrolment on a specific race</w:t>
       </w:r>
     </w:p>
     <w:p>
@@ -1200,6 +585,483 @@
           <w:numId w:val="9"/>
         </w:numPr>
         <w:rPr>
+          <w:rFonts w:hint="eastAsia"/>
+          <w:lang w:val="en-GB"/>
+        </w:rPr>
+      </w:pPr>
+      <w:r>
+        <w:rPr>
+          <w:lang w:val="en-GB"/>
+        </w:rPr>
+        <w:t xml:space="preserve">Allow users to watch in </w:t>
+      </w:r>
+      <w:r>
+        <w:rPr>
+          <w:lang w:val="en-GB"/>
+        </w:rPr>
+        <w:t>real time</w:t>
+      </w:r>
+      <w:r>
+        <w:rPr>
+          <w:lang w:val="en-GB"/>
+        </w:rPr>
+        <w:t xml:space="preserve"> </w:t>
+      </w:r>
+      <w:r>
+        <w:rPr>
+          <w:lang w:val="en-GB"/>
+        </w:rPr>
+        <w:t>the position of every athletes in a specific race</w:t>
+      </w:r>
+      <w:r>
+        <w:rPr>
+          <w:lang w:val="en-GB"/>
+        </w:rPr>
+        <w:t xml:space="preserve"> </w:t>
+      </w:r>
+      <w:r>
+        <w:rPr>
+          <w:lang w:val="en-GB"/>
+        </w:rPr>
+        <w:t>during the run</w:t>
+      </w:r>
+    </w:p>
+    <w:p>
+      <w:pPr>
+        <w:pStyle w:val="Corpo"/>
+        <w:rPr>
+          <w:rFonts w:hint="eastAsia"/>
+          <w:lang w:val="en-GB"/>
+        </w:rPr>
+      </w:pPr>
+    </w:p>
+    <w:p>
+      <w:pPr>
+        <w:pStyle w:val="Corpo"/>
+        <w:rPr>
+          <w:lang w:val="en-GB"/>
+        </w:rPr>
+      </w:pPr>
+    </w:p>
+    <w:p>
+      <w:pPr>
+        <w:pStyle w:val="Corpo"/>
+        <w:rPr>
+          <w:lang w:val="en-GB"/>
+        </w:rPr>
+      </w:pPr>
+    </w:p>
+    <w:p>
+      <w:pPr>
+        <w:pStyle w:val="Corpo"/>
+        <w:rPr>
+          <w:rFonts w:hint="eastAsia"/>
+          <w:lang w:val="en-GB"/>
+        </w:rPr>
+      </w:pPr>
+    </w:p>
+    <w:p>
+      <w:pPr>
+        <w:pStyle w:val="Corpo"/>
+        <w:rPr>
+          <w:lang w:val="en-GB"/>
+        </w:rPr>
+      </w:pPr>
+      <w:r>
+        <w:rPr>
+          <w:lang w:val="en-GB"/>
+        </w:rPr>
+        <w:t>REQUIREMENTS (derived from deleted goals)</w:t>
+      </w:r>
+      <w:r>
+        <w:rPr>
+          <w:lang w:val="en-GB"/>
+        </w:rPr>
+        <w:t>:</w:t>
+      </w:r>
+    </w:p>
+    <w:p>
+      <w:pPr>
+        <w:pStyle w:val="Corpo"/>
+        <w:rPr>
+          <w:rFonts w:hint="eastAsia"/>
+          <w:lang w:val="en-GB"/>
+        </w:rPr>
+      </w:pPr>
+    </w:p>
+    <w:p>
+      <w:pPr>
+        <w:pStyle w:val="Corpo"/>
+        <w:numPr>
+          <w:ilvl w:val="0"/>
+          <w:numId w:val="7"/>
+        </w:numPr>
+        <w:rPr>
+          <w:rFonts w:hint="eastAsia"/>
+          <w:lang w:val="en-GB"/>
+        </w:rPr>
+      </w:pPr>
+      <w:r>
+        <w:rPr>
+          <w:lang w:val="en-GB"/>
+        </w:rPr>
+        <w:t>Data4Help</w:t>
+      </w:r>
+    </w:p>
+    <w:p>
+      <w:pPr>
+        <w:pStyle w:val="Corpo"/>
+        <w:numPr>
+          <w:ilvl w:val="0"/>
+          <w:numId w:val="10"/>
+        </w:numPr>
+        <w:rPr>
+          <w:rFonts w:hint="eastAsia"/>
+          <w:lang w:val="en-GB"/>
+        </w:rPr>
+      </w:pPr>
+      <w:r>
+        <w:rPr>
+          <w:lang w:val="en-GB"/>
+        </w:rPr>
+        <w:t>A</w:t>
+      </w:r>
+      <w:r>
+        <w:rPr>
+          <w:lang w:val="en-GB"/>
+        </w:rPr>
+        <w:t>llow individuals to become users after reg</w:t>
+      </w:r>
+      <w:r>
+        <w:rPr>
+          <w:lang w:val="en-GB"/>
+        </w:rPr>
+        <w:t>istration</w:t>
+      </w:r>
+    </w:p>
+    <w:p>
+      <w:pPr>
+        <w:pStyle w:val="Corpo"/>
+        <w:numPr>
+          <w:ilvl w:val="1"/>
+          <w:numId w:val="10"/>
+        </w:numPr>
+        <w:rPr>
+          <w:rFonts w:hint="eastAsia"/>
+          <w:lang w:val="en-GB"/>
+        </w:rPr>
+      </w:pPr>
+      <w:r>
+        <w:rPr>
+          <w:lang w:val="en-GB"/>
+        </w:rPr>
+        <w:t xml:space="preserve">Allow users to fill in all the useful information for tracking them and agree to the </w:t>
+      </w:r>
+      <w:proofErr w:type="spellStart"/>
+      <w:r>
+        <w:rPr>
+          <w:lang w:val="en-GB"/>
+        </w:rPr>
+        <w:t>TrackMe’s</w:t>
+      </w:r>
+      <w:proofErr w:type="spellEnd"/>
+      <w:r>
+        <w:rPr>
+          <w:lang w:val="en-GB"/>
+        </w:rPr>
+        <w:t xml:space="preserve"> privacy policy </w:t>
+      </w:r>
+      <w:r>
+        <w:rPr>
+          <w:lang w:val="en-GB"/>
+        </w:rPr>
+        <w:t>during</w:t>
+      </w:r>
+      <w:r>
+        <w:rPr>
+          <w:lang w:val="en-GB"/>
+        </w:rPr>
+        <w:t xml:space="preserve"> registration process</w:t>
+      </w:r>
+      <w:r>
+        <w:rPr>
+          <w:lang w:val="en-GB"/>
+        </w:rPr>
+        <w:t>.</w:t>
+      </w:r>
+    </w:p>
+    <w:p>
+      <w:pPr>
+        <w:pStyle w:val="Corpo"/>
+        <w:numPr>
+          <w:ilvl w:val="1"/>
+          <w:numId w:val="10"/>
+        </w:numPr>
+        <w:rPr>
+          <w:rFonts w:hint="eastAsia"/>
+          <w:lang w:val="en-GB"/>
+        </w:rPr>
+      </w:pPr>
+      <w:r>
+        <w:rPr>
+          <w:lang w:val="en-GB"/>
+        </w:rPr>
+        <w:t xml:space="preserve">Check if registered user </w:t>
+      </w:r>
+      <w:proofErr w:type="gramStart"/>
+      <w:r>
+        <w:rPr>
+          <w:lang w:val="en-GB"/>
+        </w:rPr>
+        <w:t>is able to</w:t>
+      </w:r>
+      <w:proofErr w:type="gramEnd"/>
+      <w:r>
+        <w:rPr>
+          <w:lang w:val="en-GB"/>
+        </w:rPr>
+        <w:t xml:space="preserve"> send data to the service (i.e. has the right hardware to perform it).</w:t>
+      </w:r>
+    </w:p>
+    <w:p>
+      <w:pPr>
+        <w:pStyle w:val="Corpo"/>
+        <w:numPr>
+          <w:ilvl w:val="0"/>
+          <w:numId w:val="10"/>
+        </w:numPr>
+        <w:rPr>
+          <w:rFonts w:hint="eastAsia"/>
+          <w:lang w:val="en-GB"/>
+        </w:rPr>
+      </w:pPr>
+      <w:r>
+        <w:rPr>
+          <w:lang w:val="en-GB"/>
+        </w:rPr>
+        <w:t>Allow the registration to the service from third party societies intended to retrieve users’ data becoming subscribers of Data4Help.</w:t>
+      </w:r>
+    </w:p>
+    <w:p>
+      <w:pPr>
+        <w:pStyle w:val="Corpo"/>
+        <w:numPr>
+          <w:ilvl w:val="0"/>
+          <w:numId w:val="10"/>
+        </w:numPr>
+        <w:rPr>
+          <w:lang w:val="en-GB"/>
+        </w:rPr>
+      </w:pPr>
+      <w:r>
+        <w:rPr>
+          <w:lang w:val="en-GB"/>
+        </w:rPr>
+        <w:t>Classify users in categories according to information inserted in registration phase assigning specific attributes (</w:t>
+      </w:r>
+      <w:proofErr w:type="spellStart"/>
+      <w:r>
+        <w:rPr>
+          <w:lang w:val="en-GB"/>
+        </w:rPr>
+        <w:t>i.e</w:t>
+      </w:r>
+      <w:proofErr w:type="spellEnd"/>
+      <w:r>
+        <w:rPr>
+          <w:lang w:val="en-GB"/>
+        </w:rPr>
+        <w:t xml:space="preserve"> age, city, job).</w:t>
+      </w:r>
+    </w:p>
+    <w:p>
+      <w:pPr>
+        <w:pStyle w:val="Corpo"/>
+        <w:numPr>
+          <w:ilvl w:val="0"/>
+          <w:numId w:val="10"/>
+        </w:numPr>
+        <w:rPr>
+          <w:rFonts w:hint="eastAsia"/>
+          <w:lang w:val="en-GB"/>
+        </w:rPr>
+      </w:pPr>
+      <w:r>
+        <w:rPr>
+          <w:lang w:val="en-GB"/>
+        </w:rPr>
+        <w:t>From G3</w:t>
+      </w:r>
+    </w:p>
+    <w:p>
+      <w:pPr>
+        <w:pStyle w:val="Corpo"/>
+        <w:numPr>
+          <w:ilvl w:val="1"/>
+          <w:numId w:val="10"/>
+        </w:numPr>
+        <w:rPr>
+          <w:rFonts w:hint="eastAsia"/>
+          <w:lang w:val="en-GB"/>
+        </w:rPr>
+      </w:pPr>
+      <w:r>
+        <w:rPr>
+          <w:lang w:val="en-GB"/>
+        </w:rPr>
+        <w:t xml:space="preserve">Single mode requests </w:t>
+      </w:r>
+      <w:proofErr w:type="gramStart"/>
+      <w:r>
+        <w:rPr>
+          <w:lang w:val="en-GB"/>
+        </w:rPr>
+        <w:t>have to</w:t>
+      </w:r>
+      <w:proofErr w:type="gramEnd"/>
+      <w:r>
+        <w:rPr>
+          <w:lang w:val="en-GB"/>
+        </w:rPr>
+        <w:t xml:space="preserve"> be viewed by user concerned.</w:t>
+      </w:r>
+    </w:p>
+    <w:p>
+      <w:pPr>
+        <w:pStyle w:val="Corpo"/>
+        <w:numPr>
+          <w:ilvl w:val="1"/>
+          <w:numId w:val="10"/>
+        </w:numPr>
+        <w:rPr>
+          <w:rFonts w:hint="eastAsia"/>
+          <w:lang w:val="en-GB"/>
+        </w:rPr>
+      </w:pPr>
+      <w:r>
+        <w:rPr>
+          <w:lang w:val="en-GB"/>
+        </w:rPr>
+        <w:t xml:space="preserve">Deny third parties to retrieve data from users who don’t accept the single-track request. </w:t>
+      </w:r>
+    </w:p>
+    <w:p>
+      <w:pPr>
+        <w:pStyle w:val="Corpo"/>
+        <w:numPr>
+          <w:ilvl w:val="1"/>
+          <w:numId w:val="10"/>
+        </w:numPr>
+        <w:rPr>
+          <w:rFonts w:hint="eastAsia"/>
+          <w:lang w:val="en-GB"/>
+        </w:rPr>
+      </w:pPr>
+      <w:r>
+        <w:rPr>
+          <w:lang w:val="en-GB"/>
+        </w:rPr>
+        <w:t>Allow third party societies to specify which attributes are interested in</w:t>
+      </w:r>
+    </w:p>
+    <w:p>
+      <w:pPr>
+        <w:pStyle w:val="Corpo"/>
+        <w:numPr>
+          <w:ilvl w:val="1"/>
+          <w:numId w:val="10"/>
+        </w:numPr>
+        <w:rPr>
+          <w:rFonts w:hint="eastAsia"/>
+          <w:lang w:val="en-GB"/>
+        </w:rPr>
+      </w:pPr>
+      <w:r>
+        <w:rPr>
+          <w:lang w:val="en-GB"/>
+        </w:rPr>
+        <w:t>Certificate data anonymity sent to third parties.</w:t>
+      </w:r>
+    </w:p>
+    <w:p>
+      <w:pPr>
+        <w:pStyle w:val="Corpo"/>
+        <w:ind w:left="1080"/>
+        <w:rPr>
+          <w:rFonts w:hint="eastAsia"/>
+          <w:lang w:val="en-GB"/>
+        </w:rPr>
+      </w:pPr>
+    </w:p>
+    <w:p>
+      <w:pPr>
+        <w:pStyle w:val="Corpo"/>
+        <w:numPr>
+          <w:ilvl w:val="0"/>
+          <w:numId w:val="7"/>
+        </w:numPr>
+        <w:rPr>
+          <w:rFonts w:hint="eastAsia"/>
+          <w:lang w:val="en-GB"/>
+        </w:rPr>
+      </w:pPr>
+      <w:proofErr w:type="spellStart"/>
+      <w:r>
+        <w:rPr>
+          <w:lang w:val="en-GB"/>
+        </w:rPr>
+        <w:lastRenderedPageBreak/>
+        <w:t>AutomatedSOS</w:t>
+      </w:r>
+      <w:proofErr w:type="spellEnd"/>
+    </w:p>
+    <w:p>
+      <w:pPr>
+        <w:pStyle w:val="Corpo"/>
+        <w:numPr>
+          <w:ilvl w:val="0"/>
+          <w:numId w:val="11"/>
+        </w:numPr>
+        <w:rPr>
+          <w:rFonts w:hint="eastAsia"/>
+          <w:lang w:val="en-GB"/>
+        </w:rPr>
+      </w:pPr>
+      <w:r>
+        <w:rPr>
+          <w:lang w:val="en-GB"/>
+        </w:rPr>
+        <w:t>Allow this software to access to Data4Help service.</w:t>
+      </w:r>
+    </w:p>
+    <w:p>
+      <w:pPr>
+        <w:pStyle w:val="Corpo"/>
+        <w:numPr>
+          <w:ilvl w:val="0"/>
+          <w:numId w:val="11"/>
+        </w:numPr>
+        <w:rPr>
+          <w:rFonts w:hint="eastAsia"/>
+          <w:lang w:val="en-GB"/>
+        </w:rPr>
+      </w:pPr>
+      <w:r>
+        <w:rPr>
+          <w:lang w:val="en-GB"/>
+        </w:rPr>
+        <w:t>Allow third parties seriously interested in health status of people to become subscribers of this service.</w:t>
+      </w:r>
+    </w:p>
+    <w:p>
+      <w:pPr>
+        <w:pStyle w:val="Corpo"/>
+        <w:numPr>
+          <w:ilvl w:val="0"/>
+          <w:numId w:val="11"/>
+        </w:numPr>
+        <w:rPr>
+          <w:rFonts w:hint="eastAsia"/>
           <w:lang w:val="en-GB"/>
         </w:rPr>
       </w:pPr>
@@ -1209,17 +1071,213 @@
         </w:rPr>
         <w:t xml:space="preserve">Allow Data4Help users to sign up in </w:t>
       </w:r>
+      <w:proofErr w:type="spellStart"/>
+      <w:r>
+        <w:rPr>
+          <w:lang w:val="en-GB"/>
+        </w:rPr>
+        <w:t>AutomatedSOS</w:t>
+      </w:r>
+      <w:proofErr w:type="spellEnd"/>
+      <w:r>
+        <w:rPr>
+          <w:lang w:val="en-GB"/>
+        </w:rPr>
+        <w:t xml:space="preserve"> service.</w:t>
+      </w:r>
+    </w:p>
+    <w:p>
+      <w:pPr>
+        <w:pStyle w:val="Corpo"/>
+        <w:numPr>
+          <w:ilvl w:val="1"/>
+          <w:numId w:val="11"/>
+        </w:numPr>
+        <w:rPr>
+          <w:rFonts w:hint="eastAsia"/>
+          <w:lang w:val="en-GB"/>
+        </w:rPr>
+      </w:pPr>
+      <w:r>
+        <w:rPr>
+          <w:lang w:val="en-GB"/>
+        </w:rPr>
+        <w:t xml:space="preserve">New </w:t>
+      </w:r>
+      <w:proofErr w:type="spellStart"/>
+      <w:r>
+        <w:rPr>
+          <w:lang w:val="en-GB"/>
+        </w:rPr>
+        <w:t>AutomatedSOS’s</w:t>
+      </w:r>
+      <w:proofErr w:type="spellEnd"/>
+      <w:r>
+        <w:rPr>
+          <w:lang w:val="en-GB"/>
+        </w:rPr>
+        <w:t xml:space="preserve"> users </w:t>
+      </w:r>
+      <w:proofErr w:type="gramStart"/>
+      <w:r>
+        <w:rPr>
+          <w:lang w:val="en-GB"/>
+        </w:rPr>
+        <w:t>have to</w:t>
+      </w:r>
+      <w:proofErr w:type="gramEnd"/>
+      <w:r>
+        <w:rPr>
+          <w:lang w:val="en-GB"/>
+        </w:rPr>
+        <w:t xml:space="preserve"> agree to </w:t>
+      </w:r>
+      <w:proofErr w:type="spellStart"/>
+      <w:r>
+        <w:rPr>
+          <w:lang w:val="en-GB"/>
+        </w:rPr>
+        <w:t>TrackMe’s</w:t>
+      </w:r>
+      <w:proofErr w:type="spellEnd"/>
+      <w:r>
+        <w:rPr>
+          <w:lang w:val="en-GB"/>
+        </w:rPr>
+        <w:t xml:space="preserve"> privacy policy and be tracked by Data4Help service.</w:t>
+      </w:r>
+    </w:p>
+    <w:p>
+      <w:pPr>
+        <w:pStyle w:val="Corpo"/>
+        <w:numPr>
+          <w:ilvl w:val="1"/>
+          <w:numId w:val="11"/>
+        </w:numPr>
+        <w:rPr>
+          <w:rFonts w:hint="eastAsia"/>
+          <w:lang w:val="en-GB"/>
+        </w:rPr>
+      </w:pPr>
+      <w:r>
+        <w:rPr>
+          <w:lang w:val="en-GB"/>
+        </w:rPr>
+        <w:t xml:space="preserve">Users, in registration phase, </w:t>
+      </w:r>
+      <w:proofErr w:type="gramStart"/>
+      <w:r>
+        <w:rPr>
+          <w:lang w:val="en-GB"/>
+        </w:rPr>
+        <w:t>have to</w:t>
+      </w:r>
+      <w:proofErr w:type="gramEnd"/>
+      <w:r>
+        <w:rPr>
+          <w:lang w:val="en-GB"/>
+        </w:rPr>
+        <w:t xml:space="preserve"> select some parameters which are most important to retrieve as soon as possible, to improve the performance of the service. (</w:t>
+      </w:r>
+      <w:proofErr w:type="spellStart"/>
+      <w:r>
+        <w:rPr>
+          <w:lang w:val="en-GB"/>
+        </w:rPr>
+        <w:t>i.e</w:t>
+      </w:r>
+      <w:proofErr w:type="spellEnd"/>
+      <w:r>
+        <w:rPr>
+          <w:lang w:val="en-GB"/>
+        </w:rPr>
+        <w:t xml:space="preserve"> cardiac problem, blood pressure problem).</w:t>
+      </w:r>
+    </w:p>
+    <w:p>
+      <w:pPr>
+        <w:pStyle w:val="Corpo"/>
+        <w:ind w:left="1440"/>
+        <w:rPr>
+          <w:rFonts w:hint="eastAsia"/>
+          <w:lang w:val="en-GB"/>
+        </w:rPr>
+      </w:pPr>
+    </w:p>
+    <w:p>
+      <w:pPr>
+        <w:pStyle w:val="Corpo"/>
+        <w:numPr>
+          <w:ilvl w:val="0"/>
+          <w:numId w:val="7"/>
+        </w:numPr>
+        <w:rPr>
+          <w:rFonts w:hint="eastAsia"/>
+          <w:lang w:val="en-GB"/>
+        </w:rPr>
+      </w:pPr>
       <w:r>
         <w:rPr>
           <w:lang w:val="en-GB"/>
         </w:rPr>
         <w:t>Track4Run</w:t>
       </w:r>
-      <w:r>
-        <w:rPr>
-          <w:lang w:val="en-GB"/>
-        </w:rPr>
-        <w:t xml:space="preserve"> service.</w:t>
+    </w:p>
+    <w:p>
+      <w:pPr>
+        <w:pStyle w:val="Corpo"/>
+        <w:numPr>
+          <w:ilvl w:val="0"/>
+          <w:numId w:val="13"/>
+        </w:numPr>
+        <w:rPr>
+          <w:rFonts w:hint="eastAsia"/>
+          <w:lang w:val="en-GB"/>
+        </w:rPr>
+      </w:pPr>
+      <w:r>
+        <w:rPr>
+          <w:lang w:val="en-GB"/>
+        </w:rPr>
+        <w:t>Allow this software to access to Data4Help service.</w:t>
+      </w:r>
+    </w:p>
+    <w:p>
+      <w:pPr>
+        <w:pStyle w:val="Corpo"/>
+        <w:numPr>
+          <w:ilvl w:val="0"/>
+          <w:numId w:val="13"/>
+        </w:numPr>
+        <w:rPr>
+          <w:rFonts w:hint="eastAsia"/>
+          <w:lang w:val="en-GB"/>
+        </w:rPr>
+      </w:pPr>
+      <w:r>
+        <w:rPr>
+          <w:lang w:val="en-GB"/>
+        </w:rPr>
+        <w:t>Deny third parties the access to Track4Run service.</w:t>
+      </w:r>
+    </w:p>
+    <w:p>
+      <w:pPr>
+        <w:pStyle w:val="Corpo"/>
+        <w:numPr>
+          <w:ilvl w:val="0"/>
+          <w:numId w:val="13"/>
+        </w:numPr>
+        <w:rPr>
+          <w:rFonts w:hint="eastAsia"/>
+          <w:lang w:val="en-GB"/>
+        </w:rPr>
+      </w:pPr>
+      <w:r>
+        <w:rPr>
+          <w:lang w:val="en-GB"/>
+        </w:rPr>
+        <w:t>Allow Data4Help users to sign up in Track4Run service.</w:t>
       </w:r>
     </w:p>
     <w:p>
@@ -1227,29 +1285,18 @@
         <w:pStyle w:val="Corpo"/>
         <w:numPr>
           <w:ilvl w:val="1"/>
-          <w:numId w:val="9"/>
-        </w:numPr>
-        <w:rPr>
-          <w:lang w:val="en-GB"/>
-        </w:rPr>
-      </w:pPr>
-      <w:r>
-        <w:rPr>
-          <w:lang w:val="en-GB"/>
-        </w:rPr>
-        <w:t xml:space="preserve">New </w:t>
-      </w:r>
-      <w:r>
-        <w:rPr>
-          <w:lang w:val="en-GB"/>
-        </w:rPr>
-        <w:t>Track4Run’s</w:t>
-      </w:r>
-      <w:r>
-        <w:rPr>
-          <w:lang w:val="en-GB"/>
-        </w:rPr>
-        <w:t xml:space="preserve"> users </w:t>
+          <w:numId w:val="13"/>
+        </w:numPr>
+        <w:rPr>
+          <w:rFonts w:hint="eastAsia"/>
+          <w:lang w:val="en-GB"/>
+        </w:rPr>
+      </w:pPr>
+      <w:r>
+        <w:rPr>
+          <w:lang w:val="en-GB"/>
+        </w:rPr>
+        <w:t xml:space="preserve">New Track4Run’s users </w:t>
       </w:r>
       <w:proofErr w:type="gramStart"/>
       <w:r>
@@ -1285,29 +1332,18 @@
         <w:pStyle w:val="Corpo"/>
         <w:numPr>
           <w:ilvl w:val="0"/>
-          <w:numId w:val="9"/>
-        </w:numPr>
-        <w:rPr>
-          <w:lang w:val="en-GB"/>
-        </w:rPr>
-      </w:pPr>
-      <w:r>
-        <w:rPr>
-          <w:lang w:val="en-GB"/>
-        </w:rPr>
-        <w:t xml:space="preserve">Allow races organizer to </w:t>
-      </w:r>
-      <w:r>
-        <w:rPr>
-          <w:lang w:val="en-GB"/>
-        </w:rPr>
-        <w:t xml:space="preserve">promote into the system a new race and specify </w:t>
-      </w:r>
-      <w:r>
-        <w:rPr>
-          <w:lang w:val="en-GB"/>
-        </w:rPr>
-        <w:t>all the useful information about the race</w:t>
+          <w:numId w:val="13"/>
+        </w:numPr>
+        <w:rPr>
+          <w:rFonts w:hint="eastAsia"/>
+          <w:lang w:val="en-GB"/>
+        </w:rPr>
+      </w:pPr>
+      <w:r>
+        <w:rPr>
+          <w:lang w:val="en-GB"/>
+        </w:rPr>
+        <w:t>From G1</w:t>
       </w:r>
     </w:p>
     <w:p>
@@ -1315,42 +1351,18 @@
         <w:pStyle w:val="Corpo"/>
         <w:numPr>
           <w:ilvl w:val="1"/>
-          <w:numId w:val="9"/>
-        </w:numPr>
-        <w:rPr>
-          <w:lang w:val="en-GB"/>
-        </w:rPr>
-      </w:pPr>
-      <w:r>
-        <w:rPr>
-          <w:lang w:val="en-GB"/>
-        </w:rPr>
-        <w:lastRenderedPageBreak/>
-        <w:t>Allow organizers to insert g</w:t>
-      </w:r>
-      <w:r>
-        <w:rPr>
-          <w:lang w:val="en-GB"/>
-        </w:rPr>
-        <w:t>eneral information</w:t>
-      </w:r>
-      <w:r>
-        <w:rPr>
-          <w:lang w:val="en-GB"/>
-        </w:rPr>
-        <w:t xml:space="preserve"> about the race</w:t>
-      </w:r>
-      <w:r>
-        <w:rPr>
-          <w:lang w:val="en-GB"/>
-        </w:rPr>
-        <w:t>: name, date, promoters</w:t>
-      </w:r>
-      <w:r>
-        <w:rPr>
-          <w:lang w:val="en-GB"/>
-        </w:rPr>
-        <w:t>, maximum number of participants etc.</w:t>
+          <w:numId w:val="13"/>
+        </w:numPr>
+        <w:rPr>
+          <w:rFonts w:hint="eastAsia"/>
+          <w:lang w:val="en-GB"/>
+        </w:rPr>
+      </w:pPr>
+      <w:r>
+        <w:rPr>
+          <w:lang w:val="en-GB"/>
+        </w:rPr>
+        <w:t>Allow organizers to insert general information about the race: name, date, promoters, maximum number of participants etc.</w:t>
       </w:r>
     </w:p>
     <w:p>
@@ -1358,35 +1370,75 @@
         <w:pStyle w:val="Corpo"/>
         <w:numPr>
           <w:ilvl w:val="1"/>
-          <w:numId w:val="9"/>
-        </w:numPr>
-        <w:rPr>
-          <w:lang w:val="en-GB"/>
-        </w:rPr>
-      </w:pPr>
-      <w:r>
-        <w:rPr>
-          <w:lang w:val="en-GB"/>
-        </w:rPr>
-        <w:t>Allow organizers to insert</w:t>
-      </w:r>
-      <w:r>
-        <w:rPr>
-          <w:lang w:val="en-GB"/>
-        </w:rPr>
-        <w:t xml:space="preserve"> the p</w:t>
-      </w:r>
-      <w:r>
-        <w:rPr>
-          <w:lang w:val="en-GB"/>
-        </w:rPr>
-        <w:t>ath of the race</w:t>
-      </w:r>
-      <w:r>
-        <w:rPr>
-          <w:lang w:val="en-GB"/>
-        </w:rPr>
-        <w:t>.</w:t>
+          <w:numId w:val="13"/>
+        </w:numPr>
+        <w:rPr>
+          <w:rFonts w:hint="eastAsia"/>
+          <w:lang w:val="en-GB"/>
+        </w:rPr>
+      </w:pPr>
+      <w:r>
+        <w:rPr>
+          <w:lang w:val="en-GB"/>
+        </w:rPr>
+        <w:t xml:space="preserve">Allow organizers to specify the type of the race: public or private. </w:t>
+      </w:r>
+    </w:p>
+    <w:p>
+      <w:pPr>
+        <w:pStyle w:val="Corpo"/>
+        <w:numPr>
+          <w:ilvl w:val="2"/>
+          <w:numId w:val="13"/>
+        </w:numPr>
+        <w:rPr>
+          <w:rFonts w:hint="eastAsia"/>
+          <w:lang w:val="en-GB"/>
+        </w:rPr>
+      </w:pPr>
+      <w:r>
+        <w:rPr>
+          <w:lang w:val="en-GB"/>
+        </w:rPr>
+        <w:t>Allow organizers to specify spectators and athletes of the private race.</w:t>
+      </w:r>
+    </w:p>
+    <w:p>
+      <w:pPr>
+        <w:pStyle w:val="Corpo"/>
+        <w:numPr>
+          <w:ilvl w:val="2"/>
+          <w:numId w:val="13"/>
+        </w:numPr>
+        <w:rPr>
+          <w:rFonts w:hint="eastAsia"/>
+          <w:lang w:val="en-GB"/>
+        </w:rPr>
+      </w:pPr>
+      <w:r>
+        <w:rPr>
+          <w:lang w:val="en-GB"/>
+        </w:rPr>
+        <w:t>Allow every user to enrol on a specific public race (within max number) or to become spectators.</w:t>
+      </w:r>
+    </w:p>
+    <w:p>
+      <w:pPr>
+        <w:pStyle w:val="Corpo"/>
+        <w:numPr>
+          <w:ilvl w:val="0"/>
+          <w:numId w:val="13"/>
+        </w:numPr>
+        <w:rPr>
+          <w:rFonts w:hint="eastAsia"/>
+          <w:lang w:val="en-GB"/>
+        </w:rPr>
+      </w:pPr>
+      <w:r>
+        <w:rPr>
+          <w:lang w:val="en-GB"/>
+        </w:rPr>
+        <w:t>From G2</w:t>
       </w:r>
     </w:p>
     <w:p>
@@ -1394,59 +1446,121 @@
         <w:pStyle w:val="Corpo"/>
         <w:numPr>
           <w:ilvl w:val="1"/>
-          <w:numId w:val="9"/>
-        </w:numPr>
-        <w:rPr>
-          <w:lang w:val="en-GB"/>
-        </w:rPr>
-      </w:pPr>
-      <w:r>
-        <w:rPr>
-          <w:lang w:val="en-GB"/>
-        </w:rPr>
-        <w:t xml:space="preserve">Allow organizers to specify the type of the race: public or private. </w:t>
-      </w:r>
-    </w:p>
-    <w:p>
-      <w:pPr>
-        <w:pStyle w:val="Corpo"/>
-        <w:numPr>
-          <w:ilvl w:val="2"/>
-          <w:numId w:val="9"/>
-        </w:numPr>
-        <w:rPr>
-          <w:lang w:val="en-GB"/>
-        </w:rPr>
-      </w:pPr>
-      <w:r>
-        <w:rPr>
-          <w:lang w:val="en-GB"/>
-        </w:rPr>
-        <w:t xml:space="preserve">Allow organizers to specify spectators and athletes </w:t>
-      </w:r>
-      <w:r>
-        <w:rPr>
-          <w:lang w:val="en-GB"/>
-        </w:rPr>
-        <w:t>of the private race.</w:t>
-      </w:r>
-    </w:p>
-    <w:p>
-      <w:pPr>
-        <w:pStyle w:val="Corpo"/>
-        <w:numPr>
-          <w:ilvl w:val="2"/>
-          <w:numId w:val="9"/>
-        </w:numPr>
-        <w:rPr>
-          <w:lang w:val="en-GB"/>
-        </w:rPr>
-      </w:pPr>
-      <w:r>
-        <w:rPr>
-          <w:lang w:val="en-GB"/>
-        </w:rPr>
-        <w:t>Allow every user to enrol on a specific public race (within max number) or to become spectators.</w:t>
+          <w:numId w:val="13"/>
+        </w:numPr>
+        <w:rPr>
+          <w:rFonts w:hint="eastAsia"/>
+          <w:lang w:val="en-GB"/>
+        </w:rPr>
+      </w:pPr>
+      <w:r>
+        <w:rPr>
+          <w:lang w:val="en-GB"/>
+        </w:rPr>
+        <w:t xml:space="preserve">Allow users to see all public races planned and to sign up for </w:t>
+      </w:r>
+      <w:proofErr w:type="spellStart"/>
+      <w:r>
+        <w:rPr>
+          <w:lang w:val="en-GB"/>
+        </w:rPr>
+        <w:t>everyone</w:t>
+      </w:r>
+      <w:proofErr w:type="spellEnd"/>
+      <w:r>
+        <w:rPr>
+          <w:lang w:val="en-GB"/>
+        </w:rPr>
+        <w:t xml:space="preserve"> of these.</w:t>
+      </w:r>
+    </w:p>
+    <w:p>
+      <w:pPr>
+        <w:pStyle w:val="Corpo"/>
+        <w:numPr>
+          <w:ilvl w:val="1"/>
+          <w:numId w:val="13"/>
+        </w:numPr>
+        <w:rPr>
+          <w:rFonts w:hint="eastAsia"/>
+          <w:lang w:val="en-GB"/>
+        </w:rPr>
+      </w:pPr>
+      <w:r>
+        <w:rPr>
+          <w:lang w:val="en-GB"/>
+        </w:rPr>
+        <w:t xml:space="preserve">Allow users to see all private races which is invited </w:t>
+      </w:r>
+      <w:r>
+        <w:rPr>
+          <w:lang w:val="en-GB"/>
+        </w:rPr>
+        <w:t xml:space="preserve">and to sign up for </w:t>
+      </w:r>
+      <w:proofErr w:type="spellStart"/>
+      <w:r>
+        <w:rPr>
+          <w:lang w:val="en-GB"/>
+        </w:rPr>
+        <w:t>everyone</w:t>
+      </w:r>
+      <w:proofErr w:type="spellEnd"/>
+      <w:r>
+        <w:rPr>
+          <w:lang w:val="en-GB"/>
+        </w:rPr>
+        <w:t xml:space="preserve"> of these.</w:t>
+      </w:r>
+    </w:p>
+    <w:p>
+      <w:pPr>
+        <w:pStyle w:val="Corpo"/>
+        <w:numPr>
+          <w:ilvl w:val="1"/>
+          <w:numId w:val="13"/>
+        </w:numPr>
+        <w:rPr>
+          <w:rFonts w:hint="eastAsia"/>
+          <w:lang w:val="en-GB"/>
+        </w:rPr>
+      </w:pPr>
+      <w:r>
+        <w:rPr>
+          <w:lang w:val="en-GB"/>
+        </w:rPr>
+        <w:t>Deny users to see private races</w:t>
+      </w:r>
+      <w:r>
+        <w:rPr>
+          <w:lang w:val="en-GB"/>
+        </w:rPr>
+        <w:t xml:space="preserve"> </w:t>
+      </w:r>
+      <w:r>
+        <w:rPr>
+          <w:lang w:val="en-GB"/>
+        </w:rPr>
+        <w:t>which are not invited.</w:t>
+      </w:r>
+    </w:p>
+    <w:p>
+      <w:pPr>
+        <w:pStyle w:val="Corpo"/>
+        <w:numPr>
+          <w:ilvl w:val="1"/>
+          <w:numId w:val="13"/>
+        </w:numPr>
+        <w:rPr>
+          <w:rFonts w:hint="eastAsia"/>
+          <w:lang w:val="en-GB"/>
+        </w:rPr>
+      </w:pPr>
+      <w:r>
+        <w:rPr>
+          <w:lang w:val="en-GB"/>
+        </w:rPr>
+        <w:t>Deny users to enrol on races with maximum participants already reached.</w:t>
       </w:r>
     </w:p>
     <w:p>
@@ -1454,17 +1568,18 @@
         <w:pStyle w:val="Corpo"/>
         <w:numPr>
           <w:ilvl w:val="0"/>
-          <w:numId w:val="9"/>
-        </w:numPr>
-        <w:rPr>
-          <w:lang w:val="en-GB"/>
-        </w:rPr>
-      </w:pPr>
-      <w:r>
-        <w:rPr>
-          <w:lang w:val="en-GB"/>
-        </w:rPr>
-        <w:t>Allow users the enrolment on a specific race</w:t>
+          <w:numId w:val="13"/>
+        </w:numPr>
+        <w:rPr>
+          <w:rFonts w:hint="eastAsia"/>
+          <w:lang w:val="en-GB"/>
+        </w:rPr>
+      </w:pPr>
+      <w:r>
+        <w:rPr>
+          <w:lang w:val="en-GB"/>
+        </w:rPr>
+        <w:t>From G3</w:t>
       </w:r>
     </w:p>
     <w:p>
@@ -1472,73 +1587,18 @@
         <w:pStyle w:val="Corpo"/>
         <w:numPr>
           <w:ilvl w:val="1"/>
-          <w:numId w:val="9"/>
-        </w:numPr>
-        <w:rPr>
-          <w:lang w:val="en-GB"/>
-        </w:rPr>
-      </w:pPr>
-      <w:r>
-        <w:rPr>
-          <w:lang w:val="en-GB"/>
-        </w:rPr>
-        <w:t>Allow users to see all public races planned and</w:t>
-      </w:r>
-      <w:r>
-        <w:rPr>
-          <w:lang w:val="en-GB"/>
-        </w:rPr>
-        <w:t xml:space="preserve"> to</w:t>
-      </w:r>
-      <w:r>
-        <w:rPr>
-          <w:lang w:val="en-GB"/>
-        </w:rPr>
-        <w:t xml:space="preserve"> sign up </w:t>
-      </w:r>
-      <w:r>
-        <w:rPr>
-          <w:lang w:val="en-GB"/>
-        </w:rPr>
-        <w:t>for</w:t>
-      </w:r>
-      <w:r>
-        <w:rPr>
-          <w:lang w:val="en-GB"/>
-        </w:rPr>
-        <w:t xml:space="preserve"> </w:t>
-      </w:r>
-      <w:proofErr w:type="spellStart"/>
-      <w:r>
-        <w:rPr>
-          <w:lang w:val="en-GB"/>
-        </w:rPr>
-        <w:t>every</w:t>
-      </w:r>
-      <w:r>
-        <w:rPr>
-          <w:lang w:val="en-GB"/>
-        </w:rPr>
-        <w:t>one</w:t>
-      </w:r>
-      <w:proofErr w:type="spellEnd"/>
-      <w:r>
-        <w:rPr>
-          <w:lang w:val="en-GB"/>
-        </w:rPr>
-        <w:t xml:space="preserve"> of th</w:t>
-      </w:r>
-      <w:r>
-        <w:rPr>
-          <w:lang w:val="en-GB"/>
-        </w:rPr>
-        <w:t>e</w:t>
-      </w:r>
-      <w:r>
-        <w:rPr>
-          <w:lang w:val="en-GB"/>
-        </w:rPr>
-        <w:t>se.</w:t>
+          <w:numId w:val="13"/>
+        </w:numPr>
+        <w:rPr>
+          <w:rFonts w:hint="eastAsia"/>
+          <w:lang w:val="en-GB"/>
+        </w:rPr>
+      </w:pPr>
+      <w:r>
+        <w:rPr>
+          <w:lang w:val="en-GB"/>
+        </w:rPr>
+        <w:t>Allow users to see all public races underway and to select which he prefers.</w:t>
       </w:r>
     </w:p>
     <w:p>
@@ -1546,223 +1606,18 @@
         <w:pStyle w:val="Corpo"/>
         <w:numPr>
           <w:ilvl w:val="1"/>
-          <w:numId w:val="9"/>
-        </w:numPr>
-        <w:rPr>
-          <w:lang w:val="en-GB"/>
-        </w:rPr>
-      </w:pPr>
-      <w:r>
-        <w:rPr>
-          <w:lang w:val="en-GB"/>
-        </w:rPr>
-        <w:t xml:space="preserve">Allow users to see all private races </w:t>
-      </w:r>
-      <w:r>
-        <w:rPr>
-          <w:lang w:val="en-GB"/>
-        </w:rPr>
-        <w:t xml:space="preserve">which is invited </w:t>
-      </w:r>
-      <w:r>
-        <w:rPr>
-          <w:lang w:val="en-GB"/>
-        </w:rPr>
-        <w:t xml:space="preserve">and to sign up for </w:t>
-      </w:r>
-      <w:proofErr w:type="spellStart"/>
-      <w:r>
-        <w:rPr>
-          <w:lang w:val="en-GB"/>
-        </w:rPr>
-        <w:t>everyone</w:t>
-      </w:r>
-      <w:proofErr w:type="spellEnd"/>
-      <w:r>
-        <w:rPr>
-          <w:lang w:val="en-GB"/>
-        </w:rPr>
-        <w:t xml:space="preserve"> of these.</w:t>
-      </w:r>
-    </w:p>
-    <w:p>
-      <w:pPr>
-        <w:pStyle w:val="Corpo"/>
-        <w:numPr>
-          <w:ilvl w:val="1"/>
-          <w:numId w:val="9"/>
-        </w:numPr>
-        <w:rPr>
-          <w:lang w:val="en-GB"/>
-        </w:rPr>
-      </w:pPr>
-      <w:r>
-        <w:rPr>
-          <w:lang w:val="en-GB"/>
-        </w:rPr>
-        <w:t>Deny users to see private races</w:t>
-      </w:r>
-      <w:r>
-        <w:rPr>
-          <w:lang w:val="en-GB"/>
-        </w:rPr>
-        <w:t xml:space="preserve"> </w:t>
-      </w:r>
-      <w:r>
-        <w:rPr>
-          <w:lang w:val="en-GB"/>
-        </w:rPr>
-        <w:t>which are not invited.</w:t>
-      </w:r>
-    </w:p>
-    <w:p>
-      <w:pPr>
-        <w:pStyle w:val="Corpo"/>
-        <w:numPr>
-          <w:ilvl w:val="1"/>
-          <w:numId w:val="9"/>
-        </w:numPr>
-        <w:rPr>
-          <w:lang w:val="en-GB"/>
-        </w:rPr>
-      </w:pPr>
-      <w:r>
-        <w:rPr>
-          <w:lang w:val="en-GB"/>
-        </w:rPr>
-        <w:t>Deny users to enrol on races with maximum participants already reached.</w:t>
-      </w:r>
-    </w:p>
-    <w:p>
-      <w:pPr>
-        <w:pStyle w:val="Corpo"/>
-        <w:numPr>
-          <w:ilvl w:val="0"/>
-          <w:numId w:val="9"/>
-        </w:numPr>
-        <w:rPr>
-          <w:lang w:val="en-GB"/>
-        </w:rPr>
-      </w:pPr>
-      <w:r>
-        <w:rPr>
-          <w:lang w:val="en-GB"/>
-        </w:rPr>
-        <w:t xml:space="preserve">Allow users </w:t>
-      </w:r>
-      <w:r>
-        <w:rPr>
-          <w:lang w:val="en-GB"/>
-        </w:rPr>
-        <w:t xml:space="preserve">to watch in </w:t>
-      </w:r>
-      <w:r>
-        <w:rPr>
-          <w:lang w:val="en-GB"/>
-        </w:rPr>
-        <w:t>real time</w:t>
-      </w:r>
-      <w:r>
-        <w:rPr>
-          <w:lang w:val="en-GB"/>
-        </w:rPr>
-        <w:t xml:space="preserve"> </w:t>
-      </w:r>
-      <w:r>
-        <w:rPr>
-          <w:lang w:val="en-GB"/>
-        </w:rPr>
-        <w:t>the position of every athletes in a specific race</w:t>
-      </w:r>
-      <w:r>
-        <w:rPr>
-          <w:lang w:val="en-GB"/>
-        </w:rPr>
-        <w:t xml:space="preserve"> </w:t>
-      </w:r>
-      <w:r>
-        <w:rPr>
-          <w:lang w:val="en-GB"/>
-        </w:rPr>
-        <w:t>through a live map on his smartphone</w:t>
-      </w:r>
-    </w:p>
-    <w:p>
-      <w:pPr>
-        <w:pStyle w:val="Corpo"/>
-        <w:numPr>
-          <w:ilvl w:val="1"/>
-          <w:numId w:val="9"/>
-        </w:numPr>
-        <w:rPr>
-          <w:lang w:val="en-GB"/>
-        </w:rPr>
-      </w:pPr>
-      <w:r>
-        <w:rPr>
-          <w:lang w:val="en-GB"/>
-        </w:rPr>
-        <w:t xml:space="preserve">Allow users to see all public races </w:t>
-      </w:r>
-      <w:r>
-        <w:rPr>
-          <w:lang w:val="en-GB"/>
-        </w:rPr>
-        <w:t>underway</w:t>
-      </w:r>
-      <w:r>
-        <w:rPr>
-          <w:lang w:val="en-GB"/>
-        </w:rPr>
-        <w:t xml:space="preserve"> and to </w:t>
-      </w:r>
-      <w:r>
-        <w:rPr>
-          <w:lang w:val="en-GB"/>
-        </w:rPr>
-        <w:t>select which he prefers</w:t>
-      </w:r>
-      <w:r>
-        <w:rPr>
-          <w:lang w:val="en-GB"/>
-        </w:rPr>
-        <w:t>.</w:t>
-      </w:r>
-    </w:p>
-    <w:p>
-      <w:pPr>
-        <w:pStyle w:val="Corpo"/>
-        <w:numPr>
-          <w:ilvl w:val="1"/>
-          <w:numId w:val="9"/>
-        </w:numPr>
-        <w:rPr>
-          <w:lang w:val="en-GB"/>
-        </w:rPr>
-      </w:pPr>
-      <w:r>
-        <w:rPr>
-          <w:lang w:val="en-GB"/>
-        </w:rPr>
-        <w:t xml:space="preserve">Allow users to see all </w:t>
-      </w:r>
-      <w:r>
-        <w:rPr>
-          <w:lang w:val="en-GB"/>
-        </w:rPr>
-        <w:t>private</w:t>
-      </w:r>
-      <w:r>
-        <w:rPr>
-          <w:lang w:val="en-GB"/>
-        </w:rPr>
-        <w:t xml:space="preserve"> races underway</w:t>
-      </w:r>
-      <w:r>
-        <w:rPr>
-          <w:lang w:val="en-GB"/>
-        </w:rPr>
-        <w:t xml:space="preserve">, </w:t>
+          <w:numId w:val="13"/>
+        </w:numPr>
+        <w:rPr>
+          <w:rFonts w:hint="eastAsia"/>
+          <w:lang w:val="en-GB"/>
+        </w:rPr>
+      </w:pPr>
+      <w:r>
+        <w:rPr>
+          <w:lang w:val="en-GB"/>
+        </w:rPr>
+        <w:t xml:space="preserve">Allow users to see all private races underway, </w:t>
       </w:r>
       <w:r>
         <w:rPr>
@@ -1774,61 +1629,47 @@
         <w:rPr>
           <w:lang w:val="en-GB"/>
         </w:rPr>
-        <w:t>,</w:t>
-      </w:r>
-      <w:r>
-        <w:rPr>
-          <w:lang w:val="en-GB"/>
-        </w:rPr>
-        <w:t xml:space="preserve"> and to select which he prefers.</w:t>
-      </w:r>
-    </w:p>
-    <w:p>
-      <w:pPr>
-        <w:pStyle w:val="Corpo"/>
-        <w:numPr>
-          <w:ilvl w:val="1"/>
-          <w:numId w:val="9"/>
-        </w:numPr>
-        <w:rPr>
-          <w:lang w:val="en-GB"/>
-        </w:rPr>
-      </w:pPr>
-      <w:r>
-        <w:rPr>
-          <w:lang w:val="en-GB"/>
-        </w:rPr>
-        <w:t>Deny spectators to see position of athletes outside default race track.</w:t>
-      </w:r>
-    </w:p>
-    <w:p>
-      <w:pPr>
-        <w:pStyle w:val="Corpo"/>
-        <w:rPr>
-          <w:rFonts w:hint="eastAsia"/>
-          <w:lang w:val="en-GB"/>
-        </w:rPr>
-      </w:pPr>
-    </w:p>
-    <w:p>
-      <w:pPr>
-        <w:pStyle w:val="Corpo"/>
-        <w:rPr>
-          <w:rFonts w:hint="eastAsia"/>
-        </w:rPr>
-      </w:pPr>
-    </w:p>
-    <w:p>
-      <w:pPr>
-        <w:pStyle w:val="Corpo"/>
-      </w:pPr>
-      <w:r>
-        <w:t>Possibili improve</w:t>
+        <w:t>, and to select which he prefers.</w:t>
       </w:r>
       <w:bookmarkStart w:id="0" w:name="_GoBack"/>
       <w:bookmarkEnd w:id="0"/>
-      <w:r>
-        <w:t>ment: (Vanno nei goal?)</w:t>
+    </w:p>
+    <w:p>
+      <w:pPr>
+        <w:pStyle w:val="Corpo"/>
+        <w:rPr>
+          <w:rFonts w:hint="eastAsia"/>
+          <w:lang w:val="en-GB"/>
+        </w:rPr>
+      </w:pPr>
+    </w:p>
+    <w:p>
+      <w:pPr>
+        <w:pStyle w:val="Corpo"/>
+        <w:rPr>
+          <w:rFonts w:hint="eastAsia"/>
+          <w:lang w:val="en-GB"/>
+        </w:rPr>
+      </w:pPr>
+    </w:p>
+    <w:p>
+      <w:pPr>
+        <w:pStyle w:val="Corpo"/>
+        <w:rPr>
+          <w:rFonts w:hint="eastAsia"/>
+          <w:lang w:val="en-GB"/>
+        </w:rPr>
+      </w:pPr>
+    </w:p>
+    <w:p>
+      <w:pPr>
+        <w:pStyle w:val="Corpo"/>
+        <w:rPr>
+          <w:rFonts w:hint="eastAsia"/>
+        </w:rPr>
+      </w:pPr>
+      <w:r>
+        <w:t>Possibili improvement:</w:t>
       </w:r>
     </w:p>
     <w:p>
@@ -1853,6 +1694,9 @@
     <w:p>
       <w:pPr>
         <w:pStyle w:val="Corpo"/>
+        <w:rPr>
+          <w:rFonts w:hint="eastAsia"/>
+        </w:rPr>
       </w:pPr>
       <w:r>
         <w:t>Provvedere ad un servizio più intuitivo per gli anziani</w:t>
@@ -1979,6 +1823,448 @@
 <file path=word/numbering.xml><?xml version="1.0" encoding="utf-8"?>
 <w:numbering xmlns:wpc="http://schemas.microsoft.com/office/word/2010/wordprocessingCanvas" xmlns:cx="http://schemas.microsoft.com/office/drawing/2014/chartex" xmlns:cx1="http://schemas.microsoft.com/office/drawing/2015/9/8/chartex" xmlns:cx2="http://schemas.microsoft.com/office/drawing/2015/10/21/chartex" xmlns:cx3="http://schemas.microsoft.com/office/drawing/2016/5/9/chartex" xmlns:cx4="http://schemas.microsoft.com/office/drawing/2016/5/10/chartex" xmlns:cx5="http://schemas.microsoft.com/office/drawing/2016/5/11/chartex" xmlns:cx6="http://schemas.microsoft.com/office/drawing/2016/5/12/chartex" xmlns:cx7="http://schemas.microsoft.com/office/drawing/2016/5/13/chartex" xmlns:cx8="http://schemas.microsoft.com/office/drawing/2016/5/14/chartex" xmlns:mc="http://schemas.openxmlformats.org/markup-compatibility/2006" xmlns:aink="http://schemas.microsoft.com/office/drawing/2016/ink" xmlns:am3d="http://schemas.microsoft.com/office/drawing/2017/model3d" xmlns:o="urn:schemas-microsoft-com:office:office" xmlns:r="http://schemas.openxmlformats.org/officeDocument/2006/relationships" xmlns:m="http://schemas.openxmlformats.org/officeDocument/2006/math" xmlns:v="urn:schemas-microsoft-com:vml" xmlns:wp14="http://schemas.microsoft.com/office/word/2010/wordprocessingDrawing" xmlns:wp="http://schemas.openxmlformats.org/drawingml/2006/wordprocessingDrawing" xmlns:w10="urn:schemas-microsoft-com:office:word" xmlns:w="http://schemas.openxmlformats.org/wordprocessingml/2006/main" xmlns:w14="http://schemas.microsoft.com/office/word/2010/wordml" xmlns:w15="http://schemas.microsoft.com/office/word/2012/wordml" xmlns:w16cid="http://schemas.microsoft.com/office/word/2016/wordml/cid" xmlns:w16se="http://schemas.microsoft.com/office/word/2015/wordml/symex" xmlns:wpg="http://schemas.microsoft.com/office/word/2010/wordprocessingGroup" xmlns:wpi="http://schemas.microsoft.com/office/word/2010/wordprocessingInk" xmlns:wne="http://schemas.microsoft.com/office/word/2006/wordml" xmlns:wps="http://schemas.microsoft.com/office/word/2010/wordprocessingShape" mc:Ignorable="w14 w15 w16se w16cid wp14">
   <w:abstractNum w:abstractNumId="0" w15:restartNumberingAfterBreak="0">
+    <w:nsid w:val="04DA3F02"/>
+    <w:multiLevelType w:val="hybridMultilevel"/>
+    <w:tmpl w:val="EE2231EA"/>
+    <w:lvl w:ilvl="0" w:tplc="92B800FC">
+      <w:start w:val="1"/>
+      <w:numFmt w:val="decimal"/>
+      <w:lvlText w:val="R.%1."/>
+      <w:lvlJc w:val="center"/>
+      <w:pPr>
+        <w:ind w:left="720" w:hanging="360"/>
+      </w:pPr>
+      <w:rPr>
+        <w:rFonts w:hint="default"/>
+      </w:rPr>
+    </w:lvl>
+    <w:lvl w:ilvl="1" w:tplc="08090019">
+      <w:start w:val="1"/>
+      <w:numFmt w:val="lowerLetter"/>
+      <w:lvlText w:val="%2."/>
+      <w:lvlJc w:val="left"/>
+      <w:pPr>
+        <w:ind w:left="1440" w:hanging="360"/>
+      </w:pPr>
+    </w:lvl>
+    <w:lvl w:ilvl="2" w:tplc="0809001B">
+      <w:start w:val="1"/>
+      <w:numFmt w:val="lowerRoman"/>
+      <w:lvlText w:val="%3."/>
+      <w:lvlJc w:val="right"/>
+      <w:pPr>
+        <w:ind w:left="2160" w:hanging="180"/>
+      </w:pPr>
+    </w:lvl>
+    <w:lvl w:ilvl="3" w:tplc="0809000F" w:tentative="1">
+      <w:start w:val="1"/>
+      <w:numFmt w:val="decimal"/>
+      <w:lvlText w:val="%4."/>
+      <w:lvlJc w:val="left"/>
+      <w:pPr>
+        <w:ind w:left="2880" w:hanging="360"/>
+      </w:pPr>
+    </w:lvl>
+    <w:lvl w:ilvl="4" w:tplc="08090019" w:tentative="1">
+      <w:start w:val="1"/>
+      <w:numFmt w:val="lowerLetter"/>
+      <w:lvlText w:val="%5."/>
+      <w:lvlJc w:val="left"/>
+      <w:pPr>
+        <w:ind w:left="3600" w:hanging="360"/>
+      </w:pPr>
+    </w:lvl>
+    <w:lvl w:ilvl="5" w:tplc="0809001B" w:tentative="1">
+      <w:start w:val="1"/>
+      <w:numFmt w:val="lowerRoman"/>
+      <w:lvlText w:val="%6."/>
+      <w:lvlJc w:val="right"/>
+      <w:pPr>
+        <w:ind w:left="4320" w:hanging="180"/>
+      </w:pPr>
+    </w:lvl>
+    <w:lvl w:ilvl="6" w:tplc="0809000F" w:tentative="1">
+      <w:start w:val="1"/>
+      <w:numFmt w:val="decimal"/>
+      <w:lvlText w:val="%7."/>
+      <w:lvlJc w:val="left"/>
+      <w:pPr>
+        <w:ind w:left="5040" w:hanging="360"/>
+      </w:pPr>
+    </w:lvl>
+    <w:lvl w:ilvl="7" w:tplc="08090019" w:tentative="1">
+      <w:start w:val="1"/>
+      <w:numFmt w:val="lowerLetter"/>
+      <w:lvlText w:val="%8."/>
+      <w:lvlJc w:val="left"/>
+      <w:pPr>
+        <w:ind w:left="5760" w:hanging="360"/>
+      </w:pPr>
+    </w:lvl>
+    <w:lvl w:ilvl="8" w:tplc="0809001B" w:tentative="1">
+      <w:start w:val="1"/>
+      <w:numFmt w:val="lowerRoman"/>
+      <w:lvlText w:val="%9."/>
+      <w:lvlJc w:val="right"/>
+      <w:pPr>
+        <w:ind w:left="6480" w:hanging="180"/>
+      </w:pPr>
+    </w:lvl>
+  </w:abstractNum>
+  <w:abstractNum w:abstractNumId="1" w15:restartNumberingAfterBreak="0">
+    <w:nsid w:val="1749734A"/>
+    <w:multiLevelType w:val="hybridMultilevel"/>
+    <w:tmpl w:val="3A7C2150"/>
+    <w:lvl w:ilvl="0" w:tplc="92B800FC">
+      <w:start w:val="1"/>
+      <w:numFmt w:val="decimal"/>
+      <w:lvlText w:val="R.%1."/>
+      <w:lvlJc w:val="center"/>
+      <w:pPr>
+        <w:ind w:left="720" w:hanging="360"/>
+      </w:pPr>
+      <w:rPr>
+        <w:rFonts w:hint="default"/>
+      </w:rPr>
+    </w:lvl>
+    <w:lvl w:ilvl="1" w:tplc="08090019" w:tentative="1">
+      <w:start w:val="1"/>
+      <w:numFmt w:val="lowerLetter"/>
+      <w:lvlText w:val="%2."/>
+      <w:lvlJc w:val="left"/>
+      <w:pPr>
+        <w:ind w:left="1440" w:hanging="360"/>
+      </w:pPr>
+    </w:lvl>
+    <w:lvl w:ilvl="2" w:tplc="0809001B" w:tentative="1">
+      <w:start w:val="1"/>
+      <w:numFmt w:val="lowerRoman"/>
+      <w:lvlText w:val="%3."/>
+      <w:lvlJc w:val="right"/>
+      <w:pPr>
+        <w:ind w:left="2160" w:hanging="180"/>
+      </w:pPr>
+    </w:lvl>
+    <w:lvl w:ilvl="3" w:tplc="0809000F" w:tentative="1">
+      <w:start w:val="1"/>
+      <w:numFmt w:val="decimal"/>
+      <w:lvlText w:val="%4."/>
+      <w:lvlJc w:val="left"/>
+      <w:pPr>
+        <w:ind w:left="2880" w:hanging="360"/>
+      </w:pPr>
+    </w:lvl>
+    <w:lvl w:ilvl="4" w:tplc="08090019" w:tentative="1">
+      <w:start w:val="1"/>
+      <w:numFmt w:val="lowerLetter"/>
+      <w:lvlText w:val="%5."/>
+      <w:lvlJc w:val="left"/>
+      <w:pPr>
+        <w:ind w:left="3600" w:hanging="360"/>
+      </w:pPr>
+    </w:lvl>
+    <w:lvl w:ilvl="5" w:tplc="0809001B" w:tentative="1">
+      <w:start w:val="1"/>
+      <w:numFmt w:val="lowerRoman"/>
+      <w:lvlText w:val="%6."/>
+      <w:lvlJc w:val="right"/>
+      <w:pPr>
+        <w:ind w:left="4320" w:hanging="180"/>
+      </w:pPr>
+    </w:lvl>
+    <w:lvl w:ilvl="6" w:tplc="0809000F" w:tentative="1">
+      <w:start w:val="1"/>
+      <w:numFmt w:val="decimal"/>
+      <w:lvlText w:val="%7."/>
+      <w:lvlJc w:val="left"/>
+      <w:pPr>
+        <w:ind w:left="5040" w:hanging="360"/>
+      </w:pPr>
+    </w:lvl>
+    <w:lvl w:ilvl="7" w:tplc="08090019" w:tentative="1">
+      <w:start w:val="1"/>
+      <w:numFmt w:val="lowerLetter"/>
+      <w:lvlText w:val="%8."/>
+      <w:lvlJc w:val="left"/>
+      <w:pPr>
+        <w:ind w:left="5760" w:hanging="360"/>
+      </w:pPr>
+    </w:lvl>
+    <w:lvl w:ilvl="8" w:tplc="0809001B" w:tentative="1">
+      <w:start w:val="1"/>
+      <w:numFmt w:val="lowerRoman"/>
+      <w:lvlText w:val="%9."/>
+      <w:lvlJc w:val="right"/>
+      <w:pPr>
+        <w:ind w:left="6480" w:hanging="180"/>
+      </w:pPr>
+    </w:lvl>
+  </w:abstractNum>
+  <w:abstractNum w:abstractNumId="2" w15:restartNumberingAfterBreak="0">
+    <w:nsid w:val="2EC45B4E"/>
+    <w:multiLevelType w:val="hybridMultilevel"/>
+    <w:tmpl w:val="17767B8E"/>
+    <w:lvl w:ilvl="0" w:tplc="92B800FC">
+      <w:start w:val="1"/>
+      <w:numFmt w:val="decimal"/>
+      <w:lvlText w:val="R.%1."/>
+      <w:lvlJc w:val="center"/>
+      <w:pPr>
+        <w:ind w:left="720" w:hanging="360"/>
+      </w:pPr>
+      <w:rPr>
+        <w:rFonts w:hint="default"/>
+      </w:rPr>
+    </w:lvl>
+    <w:lvl w:ilvl="1" w:tplc="08090019">
+      <w:start w:val="1"/>
+      <w:numFmt w:val="lowerLetter"/>
+      <w:lvlText w:val="%2."/>
+      <w:lvlJc w:val="left"/>
+      <w:pPr>
+        <w:ind w:left="1440" w:hanging="360"/>
+      </w:pPr>
+    </w:lvl>
+    <w:lvl w:ilvl="2" w:tplc="0809001B">
+      <w:start w:val="1"/>
+      <w:numFmt w:val="lowerRoman"/>
+      <w:lvlText w:val="%3."/>
+      <w:lvlJc w:val="right"/>
+      <w:pPr>
+        <w:ind w:left="2160" w:hanging="180"/>
+      </w:pPr>
+    </w:lvl>
+    <w:lvl w:ilvl="3" w:tplc="0809000F" w:tentative="1">
+      <w:start w:val="1"/>
+      <w:numFmt w:val="decimal"/>
+      <w:lvlText w:val="%4."/>
+      <w:lvlJc w:val="left"/>
+      <w:pPr>
+        <w:ind w:left="2880" w:hanging="360"/>
+      </w:pPr>
+    </w:lvl>
+    <w:lvl w:ilvl="4" w:tplc="08090019" w:tentative="1">
+      <w:start w:val="1"/>
+      <w:numFmt w:val="lowerLetter"/>
+      <w:lvlText w:val="%5."/>
+      <w:lvlJc w:val="left"/>
+      <w:pPr>
+        <w:ind w:left="3600" w:hanging="360"/>
+      </w:pPr>
+    </w:lvl>
+    <w:lvl w:ilvl="5" w:tplc="0809001B" w:tentative="1">
+      <w:start w:val="1"/>
+      <w:numFmt w:val="lowerRoman"/>
+      <w:lvlText w:val="%6."/>
+      <w:lvlJc w:val="right"/>
+      <w:pPr>
+        <w:ind w:left="4320" w:hanging="180"/>
+      </w:pPr>
+    </w:lvl>
+    <w:lvl w:ilvl="6" w:tplc="0809000F" w:tentative="1">
+      <w:start w:val="1"/>
+      <w:numFmt w:val="decimal"/>
+      <w:lvlText w:val="%7."/>
+      <w:lvlJc w:val="left"/>
+      <w:pPr>
+        <w:ind w:left="5040" w:hanging="360"/>
+      </w:pPr>
+    </w:lvl>
+    <w:lvl w:ilvl="7" w:tplc="08090019" w:tentative="1">
+      <w:start w:val="1"/>
+      <w:numFmt w:val="lowerLetter"/>
+      <w:lvlText w:val="%8."/>
+      <w:lvlJc w:val="left"/>
+      <w:pPr>
+        <w:ind w:left="5760" w:hanging="360"/>
+      </w:pPr>
+    </w:lvl>
+    <w:lvl w:ilvl="8" w:tplc="0809001B" w:tentative="1">
+      <w:start w:val="1"/>
+      <w:numFmt w:val="lowerRoman"/>
+      <w:lvlText w:val="%9."/>
+      <w:lvlJc w:val="right"/>
+      <w:pPr>
+        <w:ind w:left="6480" w:hanging="180"/>
+      </w:pPr>
+    </w:lvl>
+  </w:abstractNum>
+  <w:abstractNum w:abstractNumId="3" w15:restartNumberingAfterBreak="0">
+    <w:nsid w:val="36075A32"/>
+    <w:multiLevelType w:val="hybridMultilevel"/>
+    <w:tmpl w:val="05CCD922"/>
+    <w:lvl w:ilvl="0" w:tplc="92B800FC">
+      <w:start w:val="1"/>
+      <w:numFmt w:val="decimal"/>
+      <w:lvlText w:val="R.%1."/>
+      <w:lvlJc w:val="center"/>
+      <w:pPr>
+        <w:ind w:left="720" w:hanging="360"/>
+      </w:pPr>
+      <w:rPr>
+        <w:rFonts w:hint="default"/>
+      </w:rPr>
+    </w:lvl>
+    <w:lvl w:ilvl="1" w:tplc="08090019">
+      <w:start w:val="1"/>
+      <w:numFmt w:val="lowerLetter"/>
+      <w:lvlText w:val="%2."/>
+      <w:lvlJc w:val="left"/>
+      <w:pPr>
+        <w:ind w:left="1440" w:hanging="360"/>
+      </w:pPr>
+    </w:lvl>
+    <w:lvl w:ilvl="2" w:tplc="0809001B">
+      <w:start w:val="1"/>
+      <w:numFmt w:val="lowerRoman"/>
+      <w:lvlText w:val="%3."/>
+      <w:lvlJc w:val="right"/>
+      <w:pPr>
+        <w:ind w:left="2160" w:hanging="180"/>
+      </w:pPr>
+    </w:lvl>
+    <w:lvl w:ilvl="3" w:tplc="0809000F">
+      <w:start w:val="1"/>
+      <w:numFmt w:val="decimal"/>
+      <w:lvlText w:val="%4."/>
+      <w:lvlJc w:val="left"/>
+      <w:pPr>
+        <w:ind w:left="2880" w:hanging="360"/>
+      </w:pPr>
+    </w:lvl>
+    <w:lvl w:ilvl="4" w:tplc="08090019" w:tentative="1">
+      <w:start w:val="1"/>
+      <w:numFmt w:val="lowerLetter"/>
+      <w:lvlText w:val="%5."/>
+      <w:lvlJc w:val="left"/>
+      <w:pPr>
+        <w:ind w:left="3600" w:hanging="360"/>
+      </w:pPr>
+    </w:lvl>
+    <w:lvl w:ilvl="5" w:tplc="0809001B" w:tentative="1">
+      <w:start w:val="1"/>
+      <w:numFmt w:val="lowerRoman"/>
+      <w:lvlText w:val="%6."/>
+      <w:lvlJc w:val="right"/>
+      <w:pPr>
+        <w:ind w:left="4320" w:hanging="180"/>
+      </w:pPr>
+    </w:lvl>
+    <w:lvl w:ilvl="6" w:tplc="0809000F" w:tentative="1">
+      <w:start w:val="1"/>
+      <w:numFmt w:val="decimal"/>
+      <w:lvlText w:val="%7."/>
+      <w:lvlJc w:val="left"/>
+      <w:pPr>
+        <w:ind w:left="5040" w:hanging="360"/>
+      </w:pPr>
+    </w:lvl>
+    <w:lvl w:ilvl="7" w:tplc="08090019" w:tentative="1">
+      <w:start w:val="1"/>
+      <w:numFmt w:val="lowerLetter"/>
+      <w:lvlText w:val="%8."/>
+      <w:lvlJc w:val="left"/>
+      <w:pPr>
+        <w:ind w:left="5760" w:hanging="360"/>
+      </w:pPr>
+    </w:lvl>
+    <w:lvl w:ilvl="8" w:tplc="0809001B" w:tentative="1">
+      <w:start w:val="1"/>
+      <w:numFmt w:val="lowerRoman"/>
+      <w:lvlText w:val="%9."/>
+      <w:lvlJc w:val="right"/>
+      <w:pPr>
+        <w:ind w:left="6480" w:hanging="180"/>
+      </w:pPr>
+    </w:lvl>
+  </w:abstractNum>
+  <w:abstractNum w:abstractNumId="4" w15:restartNumberingAfterBreak="0">
+    <w:nsid w:val="38891A63"/>
+    <w:multiLevelType w:val="hybridMultilevel"/>
+    <w:tmpl w:val="220A3800"/>
+    <w:lvl w:ilvl="0" w:tplc="0809000F">
+      <w:start w:val="1"/>
+      <w:numFmt w:val="decimal"/>
+      <w:lvlText w:val="%1."/>
+      <w:lvlJc w:val="left"/>
+      <w:pPr>
+        <w:ind w:left="720" w:hanging="360"/>
+      </w:pPr>
+    </w:lvl>
+    <w:lvl w:ilvl="1" w:tplc="08090019" w:tentative="1">
+      <w:start w:val="1"/>
+      <w:numFmt w:val="lowerLetter"/>
+      <w:lvlText w:val="%2."/>
+      <w:lvlJc w:val="left"/>
+      <w:pPr>
+        <w:ind w:left="1440" w:hanging="360"/>
+      </w:pPr>
+    </w:lvl>
+    <w:lvl w:ilvl="2" w:tplc="0809001B" w:tentative="1">
+      <w:start w:val="1"/>
+      <w:numFmt w:val="lowerRoman"/>
+      <w:lvlText w:val="%3."/>
+      <w:lvlJc w:val="right"/>
+      <w:pPr>
+        <w:ind w:left="2160" w:hanging="180"/>
+      </w:pPr>
+    </w:lvl>
+    <w:lvl w:ilvl="3" w:tplc="0809000F" w:tentative="1">
+      <w:start w:val="1"/>
+      <w:numFmt w:val="decimal"/>
+      <w:lvlText w:val="%4."/>
+      <w:lvlJc w:val="left"/>
+      <w:pPr>
+        <w:ind w:left="2880" w:hanging="360"/>
+      </w:pPr>
+    </w:lvl>
+    <w:lvl w:ilvl="4" w:tplc="08090019" w:tentative="1">
+      <w:start w:val="1"/>
+      <w:numFmt w:val="lowerLetter"/>
+      <w:lvlText w:val="%5."/>
+      <w:lvlJc w:val="left"/>
+      <w:pPr>
+        <w:ind w:left="3600" w:hanging="360"/>
+      </w:pPr>
+    </w:lvl>
+    <w:lvl w:ilvl="5" w:tplc="0809001B" w:tentative="1">
+      <w:start w:val="1"/>
+      <w:numFmt w:val="lowerRoman"/>
+      <w:lvlText w:val="%6."/>
+      <w:lvlJc w:val="right"/>
+      <w:pPr>
+        <w:ind w:left="4320" w:hanging="180"/>
+      </w:pPr>
+    </w:lvl>
+    <w:lvl w:ilvl="6" w:tplc="0809000F" w:tentative="1">
+      <w:start w:val="1"/>
+      <w:numFmt w:val="decimal"/>
+      <w:lvlText w:val="%7."/>
+      <w:lvlJc w:val="left"/>
+      <w:pPr>
+        <w:ind w:left="5040" w:hanging="360"/>
+      </w:pPr>
+    </w:lvl>
+    <w:lvl w:ilvl="7" w:tplc="08090019" w:tentative="1">
+      <w:start w:val="1"/>
+      <w:numFmt w:val="lowerLetter"/>
+      <w:lvlText w:val="%8."/>
+      <w:lvlJc w:val="left"/>
+      <w:pPr>
+        <w:ind w:left="5760" w:hanging="360"/>
+      </w:pPr>
+    </w:lvl>
+    <w:lvl w:ilvl="8" w:tplc="0809001B" w:tentative="1">
+      <w:start w:val="1"/>
+      <w:numFmt w:val="lowerRoman"/>
+      <w:lvlText w:val="%9."/>
+      <w:lvlJc w:val="right"/>
+      <w:pPr>
+        <w:ind w:left="6480" w:hanging="180"/>
+      </w:pPr>
+    </w:lvl>
+  </w:abstractNum>
+  <w:abstractNum w:abstractNumId="5" w15:restartNumberingAfterBreak="0">
     <w:nsid w:val="39CD2AFC"/>
     <w:multiLevelType w:val="hybridMultilevel"/>
     <w:tmpl w:val="7C986326"/>
@@ -2091,10 +2377,10 @@
       </w:rPr>
     </w:lvl>
   </w:abstractNum>
-  <w:abstractNum w:abstractNumId="1" w15:restartNumberingAfterBreak="0">
+  <w:abstractNum w:abstractNumId="6" w15:restartNumberingAfterBreak="0">
     <w:nsid w:val="48D142DA"/>
     <w:multiLevelType w:val="hybridMultilevel"/>
-    <w:tmpl w:val="844CFF4A"/>
+    <w:tmpl w:val="3ADA3582"/>
     <w:lvl w:ilvl="0" w:tplc="08090001">
       <w:start w:val="1"/>
       <w:numFmt w:val="bullet"/>
@@ -2204,13 +2490,13 @@
       </w:rPr>
     </w:lvl>
   </w:abstractNum>
-  <w:abstractNum w:abstractNumId="2" w15:restartNumberingAfterBreak="0">
+  <w:abstractNum w:abstractNumId="7" w15:restartNumberingAfterBreak="0">
     <w:nsid w:val="57837F6D"/>
     <w:multiLevelType w:val="hybridMultilevel"/>
     <w:tmpl w:val="F11436BE"/>
     <w:numStyleLink w:val="Numerato"/>
   </w:abstractNum>
-  <w:abstractNum w:abstractNumId="3" w15:restartNumberingAfterBreak="0">
+  <w:abstractNum w:abstractNumId="8" w15:restartNumberingAfterBreak="0">
     <w:nsid w:val="5B04038D"/>
     <w:multiLevelType w:val="hybridMultilevel"/>
     <w:tmpl w:val="F11436BE"/>
@@ -2441,7 +2727,7 @@
       </w:rPr>
     </w:lvl>
   </w:abstractNum>
-  <w:abstractNum w:abstractNumId="4" w15:restartNumberingAfterBreak="0">
+  <w:abstractNum w:abstractNumId="9" w15:restartNumberingAfterBreak="0">
     <w:nsid w:val="62CF798B"/>
     <w:multiLevelType w:val="hybridMultilevel"/>
     <w:tmpl w:val="3A10DFC2"/>
@@ -2536,7 +2822,7 @@
       </w:pPr>
     </w:lvl>
   </w:abstractNum>
-  <w:abstractNum w:abstractNumId="5" w15:restartNumberingAfterBreak="0">
+  <w:abstractNum w:abstractNumId="10" w15:restartNumberingAfterBreak="0">
     <w:nsid w:val="6FFD0472"/>
     <w:multiLevelType w:val="hybridMultilevel"/>
     <w:tmpl w:val="E596574A"/>
@@ -2631,7 +2917,7 @@
       </w:pPr>
     </w:lvl>
   </w:abstractNum>
-  <w:abstractNum w:abstractNumId="6" w15:restartNumberingAfterBreak="0">
+  <w:abstractNum w:abstractNumId="11" w15:restartNumberingAfterBreak="0">
     <w:nsid w:val="7AFA2179"/>
     <w:multiLevelType w:val="hybridMultilevel"/>
     <w:tmpl w:val="93E8AEA6"/>
@@ -2727,36 +3013,51 @@
     </w:lvl>
   </w:abstractNum>
   <w:num w:numId="1">
-    <w:abstractNumId w:val="3"/>
+    <w:abstractNumId w:val="8"/>
   </w:num>
   <w:num w:numId="2">
-    <w:abstractNumId w:val="2"/>
+    <w:abstractNumId w:val="7"/>
   </w:num>
   <w:num w:numId="3">
-    <w:abstractNumId w:val="2"/>
+    <w:abstractNumId w:val="7"/>
     <w:lvlOverride w:ilvl="0">
       <w:startOverride w:val="1"/>
     </w:lvlOverride>
   </w:num>
   <w:num w:numId="4">
-    <w:abstractNumId w:val="2"/>
+    <w:abstractNumId w:val="7"/>
     <w:lvlOverride w:ilvl="0">
       <w:startOverride w:val="1"/>
     </w:lvlOverride>
   </w:num>
   <w:num w:numId="5">
+    <w:abstractNumId w:val="11"/>
+  </w:num>
+  <w:num w:numId="6">
+    <w:abstractNumId w:val="5"/>
+  </w:num>
+  <w:num w:numId="7">
     <w:abstractNumId w:val="6"/>
   </w:num>
-  <w:num w:numId="6">
+  <w:num w:numId="8">
+    <w:abstractNumId w:val="10"/>
+  </w:num>
+  <w:num w:numId="9">
+    <w:abstractNumId w:val="9"/>
+  </w:num>
+  <w:num w:numId="10">
+    <w:abstractNumId w:val="2"/>
+  </w:num>
+  <w:num w:numId="11">
+    <w:abstractNumId w:val="3"/>
+  </w:num>
+  <w:num w:numId="12">
+    <w:abstractNumId w:val="1"/>
+  </w:num>
+  <w:num w:numId="13">
     <w:abstractNumId w:val="0"/>
   </w:num>
-  <w:num w:numId="7">
-    <w:abstractNumId w:val="1"/>
-  </w:num>
-  <w:num w:numId="8">
-    <w:abstractNumId w:val="5"/>
-  </w:num>
-  <w:num w:numId="9">
+  <w:num w:numId="14">
     <w:abstractNumId w:val="4"/>
   </w:num>
 </w:numbering>
@@ -3174,6 +3475,7 @@
   <w:style w:type="character" w:default="1" w:styleId="Carpredefinitoparagrafo">
     <w:name w:val="Default Paragraph Font"/>
     <w:uiPriority w:val="1"/>
+    <w:semiHidden/>
     <w:unhideWhenUsed/>
   </w:style>
   <w:style w:type="table" w:default="1" w:styleId="Tabellanormale">
@@ -3266,6 +3568,17 @@
     <w:rPr>
       <w:vertAlign w:val="superscript"/>
     </w:rPr>
+  </w:style>
+  <w:style w:type="paragraph" w:styleId="Paragrafoelenco">
+    <w:name w:val="List Paragraph"/>
+    <w:basedOn w:val="Normale"/>
+    <w:uiPriority w:val="34"/>
+    <w:qFormat/>
+    <w:rsid w:val="00692785"/>
+    <w:pPr>
+      <w:ind w:left="720"/>
+      <w:contextualSpacing/>
+    </w:pPr>
   </w:style>
 </w:styles>
 </file>
@@ -4345,7 +4658,7 @@
 </file>
 
 <file path=customXml/itemProps1.xml><?xml version="1.0" encoding="utf-8"?>
-<ds:datastoreItem xmlns:ds="http://schemas.openxmlformats.org/officeDocument/2006/customXml" ds:itemID="{DED29420-30F8-42C6-A990-3D2EA6B4F0A9}">
+<ds:datastoreItem xmlns:ds="http://schemas.openxmlformats.org/officeDocument/2006/customXml" ds:itemID="{6A14A34A-3181-41DF-B35D-89A198B2B78F}">
   <ds:schemaRefs>
     <ds:schemaRef ds:uri="http://schemas.openxmlformats.org/officeDocument/2006/bibliography"/>
   </ds:schemaRefs>

</xml_diff>